<commit_message>
zmiana generator random na zmienna klasy inicializowana w konstruktorze
</commit_message>
<xml_diff>
--- a/sprawozdanie.docx
+++ b/sprawozdanie.docx
@@ -469,10 +469,7 @@
         <w:t>by idealny do rozpoczęcia procesu refaktoringu.</w:t>
       </w:r>
     </w:p>
-    <w:p>
-      <w:bookmarkStart w:id="0" w:name="_GoBack"/>
-      <w:bookmarkEnd w:id="0"/>
-    </w:p>
+    <w:p/>
     <w:p>
       <w:pPr>
         <w:pStyle w:val="Heading2"/>
@@ -488,7 +485,6 @@
         </w:rPr>
       </w:pPr>
       <w:r>
-        <w:lastRenderedPageBreak/>
         <w:t>Wykorzystane narzedzia / technologie</w:t>
       </w:r>
       <w:r>
@@ -553,6 +549,7 @@
         </w:numPr>
       </w:pPr>
       <w:r>
+        <w:lastRenderedPageBreak/>
         <w:t>QAPlugin</w:t>
       </w:r>
     </w:p>
@@ -625,16 +622,616 @@
     <w:p>
       <w:pPr>
         <w:ind w:left="708"/>
-      </w:pPr>
-      <w:r>
         <w:rPr>
           <w:color w:val="000000" w:themeColor="text1"/>
         </w:rPr>
+      </w:pPr>
+      <w:r>
+        <w:rPr>
+          <w:color w:val="000000" w:themeColor="text1"/>
+        </w:rPr>
         <w:t>Poniżej będą prezentowane kolejne kroki przemiany kodu</w:t>
+      </w:r>
+      <w:r>
+        <w:rPr>
+          <w:color w:val="000000" w:themeColor="text1"/>
+        </w:rPr>
+        <w:br/>
+      </w:r>
+      <w:r>
+        <w:rPr>
+          <w:color w:val="000000" w:themeColor="text1"/>
+        </w:rPr>
+        <w:br/>
+      </w:r>
+      <w:r>
+        <w:rPr>
+          <w:noProof/>
+          <w:lang w:eastAsia="pl-PL"/>
+        </w:rPr>
+        <w:drawing>
+          <wp:inline distT="0" distB="0" distL="0" distR="0" wp14:anchorId="7924D1B5" wp14:editId="148E01DF">
+            <wp:extent cx="5972810" cy="2030095"/>
+            <wp:effectExtent l="0" t="0" r="8890" b="8255"/>
+            <wp:docPr id="2" name="Picture 2"/>
+            <wp:cNvGraphicFramePr>
+              <a:graphicFrameLocks xmlns:a="http://schemas.openxmlformats.org/drawingml/2006/main" noChangeAspect="1"/>
+            </wp:cNvGraphicFramePr>
+            <a:graphic xmlns:a="http://schemas.openxmlformats.org/drawingml/2006/main">
+              <a:graphicData uri="http://schemas.openxmlformats.org/drawingml/2006/picture">
+                <pic:pic xmlns:pic="http://schemas.openxmlformats.org/drawingml/2006/picture">
+                  <pic:nvPicPr>
+                    <pic:cNvPr id="0" name=""/>
+                    <pic:cNvPicPr/>
+                  </pic:nvPicPr>
+                  <pic:blipFill>
+                    <a:blip r:embed="rId10"/>
+                    <a:stretch>
+                      <a:fillRect/>
+                    </a:stretch>
+                  </pic:blipFill>
+                  <pic:spPr>
+                    <a:xfrm>
+                      <a:off x="0" y="0"/>
+                      <a:ext cx="5972810" cy="2030095"/>
+                    </a:xfrm>
+                    <a:prstGeom prst="rect">
+                      <a:avLst/>
+                    </a:prstGeom>
+                  </pic:spPr>
+                </pic:pic>
+              </a:graphicData>
+            </a:graphic>
+          </wp:inline>
+        </w:drawing>
+      </w:r>
+    </w:p>
+    <w:p>
+      <w:pPr>
+        <w:ind w:left="708"/>
+        <w:rPr>
+          <w:color w:val="000000" w:themeColor="text1"/>
+        </w:rPr>
+      </w:pPr>
+    </w:p>
+    <w:p>
+      <w:pPr>
+        <w:numPr>
+          <w:ilvl w:val="0"/>
+          <w:numId w:val="7"/>
+        </w:numPr>
+        <w:spacing w:before="100" w:beforeAutospacing="1" w:after="100" w:afterAutospacing="1" w:line="240" w:lineRule="auto"/>
+        <w:rPr>
+          <w:rFonts w:ascii="Times New Roman" w:eastAsia="Times New Roman" w:hAnsi="Times New Roman" w:cs="Times New Roman"/>
+          <w:color w:val="000000"/>
+          <w:sz w:val="24"/>
+          <w:szCs w:val="24"/>
+          <w:lang w:eastAsia="pl-PL"/>
+        </w:rPr>
+      </w:pPr>
+      <w:r>
+        <w:rPr>
+          <w:rFonts w:ascii="Times New Roman" w:eastAsia="Times New Roman" w:hAnsi="Times New Roman" w:cs="Times New Roman"/>
+          <w:color w:val="000000"/>
+          <w:sz w:val="24"/>
+          <w:szCs w:val="24"/>
+          <w:lang w:eastAsia="pl-PL"/>
+        </w:rPr>
+        <w:t>squid : S00115</w:t>
+      </w:r>
+    </w:p>
+    <w:p>
+      <w:pPr>
+        <w:spacing w:before="100" w:beforeAutospacing="1" w:after="100" w:afterAutospacing="1" w:line="240" w:lineRule="auto"/>
+        <w:rPr>
+          <w:rFonts w:ascii="Times New Roman" w:eastAsia="Times New Roman" w:hAnsi="Times New Roman" w:cs="Times New Roman"/>
+          <w:color w:val="000000"/>
+          <w:sz w:val="24"/>
+          <w:szCs w:val="24"/>
+          <w:lang w:val="en-US" w:eastAsia="pl-PL"/>
+        </w:rPr>
+      </w:pPr>
+      <w:r>
+        <w:rPr>
+          <w:rFonts w:ascii="Times New Roman" w:eastAsia="Times New Roman" w:hAnsi="Times New Roman" w:cs="Times New Roman"/>
+          <w:color w:val="000000"/>
+          <w:sz w:val="24"/>
+          <w:szCs w:val="24"/>
+          <w:lang w:val="en-US" w:eastAsia="pl-PL"/>
+        </w:rPr>
+        <w:t xml:space="preserve">Sharing some naming conventions is a key point to make it possible for a team to efficiently collaborate. This rule allows </w:t>
+      </w:r>
+      <w:proofErr w:type="gramStart"/>
+      <w:r>
+        <w:rPr>
+          <w:rFonts w:ascii="Times New Roman" w:eastAsia="Times New Roman" w:hAnsi="Times New Roman" w:cs="Times New Roman"/>
+          <w:color w:val="000000"/>
+          <w:sz w:val="24"/>
+          <w:szCs w:val="24"/>
+          <w:lang w:val="en-US" w:eastAsia="pl-PL"/>
+        </w:rPr>
+        <w:t>to check</w:t>
+      </w:r>
+      <w:proofErr w:type="gramEnd"/>
+      <w:r>
+        <w:rPr>
+          <w:rFonts w:ascii="Times New Roman" w:eastAsia="Times New Roman" w:hAnsi="Times New Roman" w:cs="Times New Roman"/>
+          <w:color w:val="000000"/>
+          <w:sz w:val="24"/>
+          <w:szCs w:val="24"/>
+          <w:lang w:val="en-US" w:eastAsia="pl-PL"/>
+        </w:rPr>
+        <w:t xml:space="preserve"> that all constant names match a provided regular expression.</w:t>
+      </w:r>
+    </w:p>
+    <w:p>
+      <w:pPr>
+        <w:spacing w:before="100" w:beforeAutospacing="1" w:after="100" w:afterAutospacing="1" w:line="240" w:lineRule="auto"/>
+        <w:rPr>
+          <w:rFonts w:ascii="Times New Roman" w:eastAsia="Times New Roman" w:hAnsi="Times New Roman" w:cs="Times New Roman"/>
+          <w:color w:val="000000"/>
+          <w:sz w:val="24"/>
+          <w:szCs w:val="24"/>
+          <w:lang w:val="en-US" w:eastAsia="pl-PL"/>
+        </w:rPr>
+      </w:pPr>
+      <w:r>
+        <w:rPr>
+          <w:rFonts w:ascii="Times New Roman" w:eastAsia="Times New Roman" w:hAnsi="Times New Roman" w:cs="Times New Roman"/>
+          <w:color w:val="000000"/>
+          <w:sz w:val="24"/>
+          <w:szCs w:val="24"/>
+          <w:lang w:val="en-US" w:eastAsia="pl-PL"/>
+        </w:rPr>
+        <w:t>The following code snippet illustrates this rule when the regular expression value is "</w:t>
+      </w:r>
+      <w:proofErr w:type="gramStart"/>
+      <w:r>
+        <w:rPr>
+          <w:rFonts w:ascii="Times New Roman" w:eastAsia="Times New Roman" w:hAnsi="Times New Roman" w:cs="Times New Roman"/>
+          <w:color w:val="000000"/>
+          <w:sz w:val="24"/>
+          <w:szCs w:val="24"/>
+          <w:lang w:val="en-US" w:eastAsia="pl-PL"/>
+        </w:rPr>
+        <w:t>^[</w:t>
+      </w:r>
+      <w:proofErr w:type="gramEnd"/>
+      <w:r>
+        <w:rPr>
+          <w:rFonts w:ascii="Times New Roman" w:eastAsia="Times New Roman" w:hAnsi="Times New Roman" w:cs="Times New Roman"/>
+          <w:color w:val="000000"/>
+          <w:sz w:val="24"/>
+          <w:szCs w:val="24"/>
+          <w:lang w:val="en-US" w:eastAsia="pl-PL"/>
+        </w:rPr>
+        <w:t>A-Z][A-Z0-9]*(_[A-Z0-9]+)*$":</w:t>
+      </w:r>
+    </w:p>
+    <w:p>
+      <w:pPr>
+        <w:spacing w:before="100" w:beforeAutospacing="1" w:after="100" w:afterAutospacing="1" w:line="240" w:lineRule="auto"/>
+        <w:jc w:val="center"/>
+        <w:rPr>
+          <w:rFonts w:ascii="Times New Roman" w:eastAsia="Times New Roman" w:hAnsi="Times New Roman" w:cs="Times New Roman"/>
+          <w:color w:val="000000"/>
+          <w:sz w:val="24"/>
+          <w:szCs w:val="24"/>
+          <w:lang w:val="en-US" w:eastAsia="pl-PL"/>
+        </w:rPr>
+      </w:pPr>
+      <w:r>
+        <w:rPr>
+          <w:rFonts w:ascii="Times New Roman" w:eastAsia="Times New Roman" w:hAnsi="Times New Roman" w:cs="Times New Roman"/>
+          <w:color w:val="000000"/>
+          <w:sz w:val="24"/>
+          <w:szCs w:val="24"/>
+          <w:lang w:val="en-US" w:eastAsia="pl-PL"/>
+        </w:rPr>
+        <w:br/>
+      </w:r>
+      <w:r>
+        <w:rPr>
+          <w:noProof/>
+          <w:lang w:eastAsia="pl-PL"/>
+        </w:rPr>
+        <w:drawing>
+          <wp:inline distT="0" distB="0" distL="0" distR="0" wp14:anchorId="39B835E8" wp14:editId="6818DF7E">
+            <wp:extent cx="3050439" cy="959485"/>
+            <wp:effectExtent l="0" t="0" r="0" b="0"/>
+            <wp:docPr id="3" name="Picture 3"/>
+            <wp:cNvGraphicFramePr>
+              <a:graphicFrameLocks xmlns:a="http://schemas.openxmlformats.org/drawingml/2006/main" noChangeAspect="1"/>
+            </wp:cNvGraphicFramePr>
+            <a:graphic xmlns:a="http://schemas.openxmlformats.org/drawingml/2006/main">
+              <a:graphicData uri="http://schemas.openxmlformats.org/drawingml/2006/picture">
+                <pic:pic xmlns:pic="http://schemas.openxmlformats.org/drawingml/2006/picture">
+                  <pic:nvPicPr>
+                    <pic:cNvPr id="0" name=""/>
+                    <pic:cNvPicPr/>
+                  </pic:nvPicPr>
+                  <pic:blipFill>
+                    <a:blip r:embed="rId11"/>
+                    <a:stretch>
+                      <a:fillRect/>
+                    </a:stretch>
+                  </pic:blipFill>
+                  <pic:spPr>
+                    <a:xfrm>
+                      <a:off x="0" y="0"/>
+                      <a:ext cx="3050898" cy="959629"/>
+                    </a:xfrm>
+                    <a:prstGeom prst="rect">
+                      <a:avLst/>
+                    </a:prstGeom>
+                  </pic:spPr>
+                </pic:pic>
+              </a:graphicData>
+            </a:graphic>
+          </wp:inline>
+        </w:drawing>
+      </w:r>
+    </w:p>
+    <w:p>
+      <w:pPr>
+        <w:pStyle w:val="ListParagraph"/>
+        <w:numPr>
+          <w:ilvl w:val="0"/>
+          <w:numId w:val="8"/>
+        </w:numPr>
+        <w:shd w:val="clear" w:color="auto" w:fill="FFFFFF"/>
+        <w:spacing w:after="0" w:line="240" w:lineRule="auto"/>
+        <w:rPr>
+          <w:rFonts w:ascii="Times New Roman" w:eastAsia="Times New Roman" w:hAnsi="Times New Roman" w:cs="Times New Roman"/>
+          <w:color w:val="000000" w:themeColor="text1"/>
+          <w:sz w:val="24"/>
+          <w:szCs w:val="24"/>
+          <w:lang w:val="en-US" w:eastAsia="pl-PL"/>
+        </w:rPr>
+      </w:pPr>
+      <w:r>
+        <w:rPr>
+          <w:rFonts w:ascii="Times New Roman" w:eastAsia="Times New Roman" w:hAnsi="Times New Roman" w:cs="Times New Roman"/>
+          <w:color w:val="000000" w:themeColor="text1"/>
+          <w:sz w:val="24"/>
+          <w:szCs w:val="24"/>
+          <w:lang w:val="en-US" w:eastAsia="pl-PL"/>
+        </w:rPr>
+        <w:t>squid : S1125</w:t>
+      </w:r>
+    </w:p>
+    <w:p>
+      <w:pPr>
+        <w:shd w:val="clear" w:color="auto" w:fill="FFFFFF"/>
+        <w:spacing w:before="150" w:after="0" w:line="240" w:lineRule="auto"/>
+        <w:rPr>
+          <w:rFonts w:ascii="Times New Roman" w:eastAsia="Times New Roman" w:hAnsi="Times New Roman" w:cs="Times New Roman"/>
+          <w:color w:val="000000" w:themeColor="text1"/>
+          <w:sz w:val="24"/>
+          <w:szCs w:val="24"/>
+          <w:lang w:val="en-US" w:eastAsia="pl-PL"/>
+        </w:rPr>
+      </w:pPr>
+      <w:r>
+        <w:rPr>
+          <w:rFonts w:ascii="Times New Roman" w:eastAsia="Times New Roman" w:hAnsi="Times New Roman" w:cs="Times New Roman"/>
+          <w:color w:val="000000" w:themeColor="text1"/>
+          <w:sz w:val="24"/>
+          <w:szCs w:val="24"/>
+          <w:lang w:val="en-US" w:eastAsia="pl-PL"/>
+        </w:rPr>
+        <w:t xml:space="preserve">Remove literal </w:t>
+      </w:r>
+      <w:proofErr w:type="spellStart"/>
+      <w:proofErr w:type="gramStart"/>
+      <w:r>
+        <w:rPr>
+          <w:rFonts w:ascii="Times New Roman" w:eastAsia="Times New Roman" w:hAnsi="Times New Roman" w:cs="Times New Roman"/>
+          <w:color w:val="000000" w:themeColor="text1"/>
+          <w:sz w:val="24"/>
+          <w:szCs w:val="24"/>
+          <w:lang w:val="en-US" w:eastAsia="pl-PL"/>
+        </w:rPr>
+        <w:t>boolean</w:t>
+      </w:r>
+      <w:proofErr w:type="spellEnd"/>
+      <w:proofErr w:type="gramEnd"/>
+      <w:r>
+        <w:rPr>
+          <w:rFonts w:ascii="Times New Roman" w:eastAsia="Times New Roman" w:hAnsi="Times New Roman" w:cs="Times New Roman"/>
+          <w:color w:val="000000" w:themeColor="text1"/>
+          <w:sz w:val="24"/>
+          <w:szCs w:val="24"/>
+          <w:lang w:val="en-US" w:eastAsia="pl-PL"/>
+        </w:rPr>
+        <w:t xml:space="preserve"> values from conditional expressions to improve readability. Anything that can be tested for equality with a </w:t>
+      </w:r>
+      <w:proofErr w:type="spellStart"/>
+      <w:proofErr w:type="gramStart"/>
+      <w:r>
+        <w:rPr>
+          <w:rFonts w:ascii="Times New Roman" w:eastAsia="Times New Roman" w:hAnsi="Times New Roman" w:cs="Times New Roman"/>
+          <w:color w:val="000000" w:themeColor="text1"/>
+          <w:sz w:val="24"/>
+          <w:szCs w:val="24"/>
+          <w:lang w:val="en-US" w:eastAsia="pl-PL"/>
+        </w:rPr>
+        <w:t>boolean</w:t>
+      </w:r>
+      <w:proofErr w:type="spellEnd"/>
+      <w:proofErr w:type="gramEnd"/>
+      <w:r>
+        <w:rPr>
+          <w:rFonts w:ascii="Times New Roman" w:eastAsia="Times New Roman" w:hAnsi="Times New Roman" w:cs="Times New Roman"/>
+          <w:color w:val="000000" w:themeColor="text1"/>
+          <w:sz w:val="24"/>
+          <w:szCs w:val="24"/>
+          <w:lang w:val="en-US" w:eastAsia="pl-PL"/>
+        </w:rPr>
+        <w:t xml:space="preserve"> value must itself be a </w:t>
+      </w:r>
+      <w:proofErr w:type="spellStart"/>
+      <w:r>
+        <w:rPr>
+          <w:rFonts w:ascii="Times New Roman" w:eastAsia="Times New Roman" w:hAnsi="Times New Roman" w:cs="Times New Roman"/>
+          <w:color w:val="000000" w:themeColor="text1"/>
+          <w:sz w:val="24"/>
+          <w:szCs w:val="24"/>
+          <w:lang w:val="en-US" w:eastAsia="pl-PL"/>
+        </w:rPr>
+        <w:t>boolean</w:t>
+      </w:r>
+      <w:proofErr w:type="spellEnd"/>
+      <w:r>
+        <w:rPr>
+          <w:rFonts w:ascii="Times New Roman" w:eastAsia="Times New Roman" w:hAnsi="Times New Roman" w:cs="Times New Roman"/>
+          <w:color w:val="000000" w:themeColor="text1"/>
+          <w:sz w:val="24"/>
+          <w:szCs w:val="24"/>
+          <w:lang w:val="en-US" w:eastAsia="pl-PL"/>
+        </w:rPr>
+        <w:t xml:space="preserve"> value, and </w:t>
+      </w:r>
+      <w:proofErr w:type="spellStart"/>
+      <w:r>
+        <w:rPr>
+          <w:rFonts w:ascii="Times New Roman" w:eastAsia="Times New Roman" w:hAnsi="Times New Roman" w:cs="Times New Roman"/>
+          <w:color w:val="000000" w:themeColor="text1"/>
+          <w:sz w:val="24"/>
+          <w:szCs w:val="24"/>
+          <w:lang w:val="en-US" w:eastAsia="pl-PL"/>
+        </w:rPr>
+        <w:t>boolean</w:t>
+      </w:r>
+      <w:proofErr w:type="spellEnd"/>
+      <w:r>
+        <w:rPr>
+          <w:rFonts w:ascii="Times New Roman" w:eastAsia="Times New Roman" w:hAnsi="Times New Roman" w:cs="Times New Roman"/>
+          <w:color w:val="000000" w:themeColor="text1"/>
+          <w:sz w:val="24"/>
+          <w:szCs w:val="24"/>
+          <w:lang w:val="en-US" w:eastAsia="pl-PL"/>
+        </w:rPr>
+        <w:t xml:space="preserve"> values can be tested </w:t>
+      </w:r>
+      <w:proofErr w:type="spellStart"/>
+      <w:r>
+        <w:rPr>
+          <w:rFonts w:ascii="Times New Roman" w:eastAsia="Times New Roman" w:hAnsi="Times New Roman" w:cs="Times New Roman"/>
+          <w:color w:val="000000" w:themeColor="text1"/>
+          <w:sz w:val="24"/>
+          <w:szCs w:val="24"/>
+          <w:lang w:val="en-US" w:eastAsia="pl-PL"/>
+        </w:rPr>
+        <w:t>atomicly</w:t>
+      </w:r>
+      <w:proofErr w:type="spellEnd"/>
+      <w:r>
+        <w:rPr>
+          <w:rFonts w:ascii="Times New Roman" w:eastAsia="Times New Roman" w:hAnsi="Times New Roman" w:cs="Times New Roman"/>
+          <w:color w:val="000000" w:themeColor="text1"/>
+          <w:sz w:val="24"/>
+          <w:szCs w:val="24"/>
+          <w:lang w:val="en-US" w:eastAsia="pl-PL"/>
+        </w:rPr>
+        <w:t>.</w:t>
+      </w:r>
+    </w:p>
+    <w:p>
+      <w:pPr>
+        <w:ind w:left="708"/>
+        <w:jc w:val="center"/>
+        <w:rPr>
+          <w:lang w:val="en-US"/>
+        </w:rPr>
+      </w:pPr>
+      <w:r>
+        <w:rPr>
+          <w:lang w:val="en-US"/>
+        </w:rPr>
+        <w:br/>
+      </w:r>
+      <w:r>
+        <w:rPr>
+          <w:noProof/>
+          <w:lang w:eastAsia="pl-PL"/>
+        </w:rPr>
+        <w:drawing>
+          <wp:inline distT="0" distB="0" distL="0" distR="0" wp14:anchorId="1EA62E16" wp14:editId="6842D3A9">
+            <wp:extent cx="2457450" cy="533400"/>
+            <wp:effectExtent l="0" t="0" r="0" b="0"/>
+            <wp:docPr id="4" name="Picture 4"/>
+            <wp:cNvGraphicFramePr>
+              <a:graphicFrameLocks xmlns:a="http://schemas.openxmlformats.org/drawingml/2006/main" noChangeAspect="1"/>
+            </wp:cNvGraphicFramePr>
+            <a:graphic xmlns:a="http://schemas.openxmlformats.org/drawingml/2006/main">
+              <a:graphicData uri="http://schemas.openxmlformats.org/drawingml/2006/picture">
+                <pic:pic xmlns:pic="http://schemas.openxmlformats.org/drawingml/2006/picture">
+                  <pic:nvPicPr>
+                    <pic:cNvPr id="0" name=""/>
+                    <pic:cNvPicPr/>
+                  </pic:nvPicPr>
+                  <pic:blipFill>
+                    <a:blip r:embed="rId12"/>
+                    <a:stretch>
+                      <a:fillRect/>
+                    </a:stretch>
+                  </pic:blipFill>
+                  <pic:spPr>
+                    <a:xfrm>
+                      <a:off x="0" y="0"/>
+                      <a:ext cx="2457450" cy="533400"/>
+                    </a:xfrm>
+                    <a:prstGeom prst="rect">
+                      <a:avLst/>
+                    </a:prstGeom>
+                  </pic:spPr>
+                </pic:pic>
+              </a:graphicData>
+            </a:graphic>
+          </wp:inline>
+        </w:drawing>
+      </w:r>
+    </w:p>
+    <w:p>
+      <w:pPr>
+        <w:ind w:left="708"/>
+        <w:jc w:val="center"/>
+        <w:rPr>
+          <w:lang w:val="en-US"/>
+        </w:rPr>
+      </w:pPr>
+    </w:p>
+    <w:p>
+      <w:pPr>
+        <w:pStyle w:val="ListParagraph"/>
+        <w:numPr>
+          <w:ilvl w:val="0"/>
+          <w:numId w:val="8"/>
+        </w:numPr>
+        <w:rPr>
+          <w:rFonts w:ascii="Times New Roman" w:hAnsi="Times New Roman" w:cs="Times New Roman"/>
+          <w:color w:val="000000" w:themeColor="text1"/>
+          <w:sz w:val="24"/>
+          <w:szCs w:val="24"/>
+          <w:lang w:val="en-US"/>
+        </w:rPr>
+      </w:pPr>
+      <w:r>
+        <w:rPr>
+          <w:rFonts w:ascii="Times New Roman" w:hAnsi="Times New Roman" w:cs="Times New Roman"/>
+          <w:color w:val="000000" w:themeColor="text1"/>
+          <w:sz w:val="24"/>
+          <w:szCs w:val="24"/>
+          <w:lang w:val="en-US"/>
+        </w:rPr>
+        <w:lastRenderedPageBreak/>
+        <w:t>squid:S1659</w:t>
+      </w:r>
+      <w:bookmarkStart w:id="0" w:name="_GoBack"/>
+      <w:bookmarkEnd w:id="0"/>
+    </w:p>
+    <w:p>
+      <w:pPr>
+        <w:pStyle w:val="Heading1"/>
+        <w:shd w:val="clear" w:color="auto" w:fill="FFFFFF"/>
+        <w:spacing w:before="0"/>
+        <w:rPr>
+          <w:rStyle w:val="js-issue-title"/>
+          <w:rFonts w:ascii="Times New Roman" w:hAnsi="Times New Roman" w:cs="Times New Roman"/>
+          <w:b w:val="0"/>
+          <w:bCs w:val="0"/>
+          <w:color w:val="000000" w:themeColor="text1"/>
+          <w:sz w:val="24"/>
+          <w:szCs w:val="24"/>
+          <w:lang w:val="en-US"/>
+        </w:rPr>
+      </w:pPr>
+      <w:r>
+        <w:rPr>
+          <w:rStyle w:val="js-issue-title"/>
+          <w:rFonts w:ascii="Times New Roman" w:hAnsi="Times New Roman" w:cs="Times New Roman"/>
+          <w:b w:val="0"/>
+          <w:bCs w:val="0"/>
+          <w:color w:val="000000" w:themeColor="text1"/>
+          <w:sz w:val="24"/>
+          <w:szCs w:val="24"/>
+          <w:lang w:val="en-US"/>
+        </w:rPr>
+        <w:t>Multiple variables should not be declared on the same line</w:t>
+      </w:r>
+      <w:r>
+        <w:rPr>
+          <w:rStyle w:val="js-issue-title"/>
+          <w:rFonts w:ascii="Times New Roman" w:hAnsi="Times New Roman" w:cs="Times New Roman"/>
+          <w:b w:val="0"/>
+          <w:bCs w:val="0"/>
+          <w:color w:val="000000" w:themeColor="text1"/>
+          <w:sz w:val="24"/>
+          <w:szCs w:val="24"/>
+          <w:lang w:val="en-US"/>
+        </w:rPr>
+        <w:t>.</w:t>
+      </w:r>
+    </w:p>
+    <w:p>
+      <w:pPr>
+        <w:rPr>
+          <w:lang w:val="en-US"/>
+        </w:rPr>
+      </w:pPr>
+    </w:p>
+    <w:p>
+      <w:pPr>
+        <w:jc w:val="center"/>
+        <w:rPr>
+          <w:lang w:val="en-US"/>
+        </w:rPr>
+      </w:pPr>
+      <w:r>
+        <w:rPr>
+          <w:noProof/>
+          <w:lang w:eastAsia="pl-PL"/>
+        </w:rPr>
+        <w:drawing>
+          <wp:inline distT="0" distB="0" distL="0" distR="0" wp14:anchorId="562A4871" wp14:editId="2F29ED4B">
+            <wp:extent cx="6557983" cy="1732574"/>
+            <wp:effectExtent l="0" t="0" r="0" b="1270"/>
+            <wp:docPr id="5" name="Picture 5"/>
+            <wp:cNvGraphicFramePr>
+              <a:graphicFrameLocks xmlns:a="http://schemas.openxmlformats.org/drawingml/2006/main" noChangeAspect="1"/>
+            </wp:cNvGraphicFramePr>
+            <a:graphic xmlns:a="http://schemas.openxmlformats.org/drawingml/2006/main">
+              <a:graphicData uri="http://schemas.openxmlformats.org/drawingml/2006/picture">
+                <pic:pic xmlns:pic="http://schemas.openxmlformats.org/drawingml/2006/picture">
+                  <pic:nvPicPr>
+                    <pic:cNvPr id="0" name=""/>
+                    <pic:cNvPicPr/>
+                  </pic:nvPicPr>
+                  <pic:blipFill>
+                    <a:blip r:embed="rId13"/>
+                    <a:stretch>
+                      <a:fillRect/>
+                    </a:stretch>
+                  </pic:blipFill>
+                  <pic:spPr>
+                    <a:xfrm>
+                      <a:off x="0" y="0"/>
+                      <a:ext cx="6553914" cy="1731499"/>
+                    </a:xfrm>
+                    <a:prstGeom prst="rect">
+                      <a:avLst/>
+                    </a:prstGeom>
+                  </pic:spPr>
+                </pic:pic>
+              </a:graphicData>
+            </a:graphic>
+          </wp:inline>
+        </w:drawing>
       </w:r>
     </w:p>
     <w:sectPr>
-      <w:footerReference w:type="default" r:id="rId10"/>
+      <w:footerReference w:type="default" r:id="rId14"/>
       <w:pgSz w:w="11906" w:h="16838"/>
       <w:pgMar w:top="720" w:right="720" w:bottom="720" w:left="720" w:header="708" w:footer="708" w:gutter="0"/>
       <w:cols w:space="708"/>
@@ -703,7 +1300,7 @@
           <w:rPr>
             <w:noProof/>
           </w:rPr>
-          <w:t>2</w:t>
+          <w:t>3</w:t>
         </w:r>
         <w:r>
           <w:rPr>
@@ -1178,6 +1775,155 @@
     </w:lvl>
   </w:abstractNum>
   <w:abstractNum w:abstractNumId="4">
+    <w:nsid w:val="4EF26569"/>
+    <w:multiLevelType w:val="multilevel"/>
+    <w:tmpl w:val="5FD25A36"/>
+    <w:lvl w:ilvl="0">
+      <w:start w:val="1"/>
+      <w:numFmt w:val="bullet"/>
+      <w:lvlText w:val=""/>
+      <w:lvlJc w:val="left"/>
+      <w:pPr>
+        <w:tabs>
+          <w:tab w:val="num" w:pos="720"/>
+        </w:tabs>
+        <w:ind w:left="720" w:hanging="360"/>
+      </w:pPr>
+      <w:rPr>
+        <w:rFonts w:ascii="Symbol" w:hAnsi="Symbol" w:hint="default"/>
+        <w:sz w:val="20"/>
+      </w:rPr>
+    </w:lvl>
+    <w:lvl w:ilvl="1" w:tentative="1">
+      <w:start w:val="1"/>
+      <w:numFmt w:val="bullet"/>
+      <w:lvlText w:val="o"/>
+      <w:lvlJc w:val="left"/>
+      <w:pPr>
+        <w:tabs>
+          <w:tab w:val="num" w:pos="1440"/>
+        </w:tabs>
+        <w:ind w:left="1440" w:hanging="360"/>
+      </w:pPr>
+      <w:rPr>
+        <w:rFonts w:ascii="Courier New" w:hAnsi="Courier New" w:hint="default"/>
+        <w:sz w:val="20"/>
+      </w:rPr>
+    </w:lvl>
+    <w:lvl w:ilvl="2" w:tentative="1">
+      <w:start w:val="1"/>
+      <w:numFmt w:val="bullet"/>
+      <w:lvlText w:val=""/>
+      <w:lvlJc w:val="left"/>
+      <w:pPr>
+        <w:tabs>
+          <w:tab w:val="num" w:pos="2160"/>
+        </w:tabs>
+        <w:ind w:left="2160" w:hanging="360"/>
+      </w:pPr>
+      <w:rPr>
+        <w:rFonts w:ascii="Wingdings" w:hAnsi="Wingdings" w:hint="default"/>
+        <w:sz w:val="20"/>
+      </w:rPr>
+    </w:lvl>
+    <w:lvl w:ilvl="3" w:tentative="1">
+      <w:start w:val="1"/>
+      <w:numFmt w:val="bullet"/>
+      <w:lvlText w:val=""/>
+      <w:lvlJc w:val="left"/>
+      <w:pPr>
+        <w:tabs>
+          <w:tab w:val="num" w:pos="2880"/>
+        </w:tabs>
+        <w:ind w:left="2880" w:hanging="360"/>
+      </w:pPr>
+      <w:rPr>
+        <w:rFonts w:ascii="Wingdings" w:hAnsi="Wingdings" w:hint="default"/>
+        <w:sz w:val="20"/>
+      </w:rPr>
+    </w:lvl>
+    <w:lvl w:ilvl="4" w:tentative="1">
+      <w:start w:val="1"/>
+      <w:numFmt w:val="bullet"/>
+      <w:lvlText w:val=""/>
+      <w:lvlJc w:val="left"/>
+      <w:pPr>
+        <w:tabs>
+          <w:tab w:val="num" w:pos="3600"/>
+        </w:tabs>
+        <w:ind w:left="3600" w:hanging="360"/>
+      </w:pPr>
+      <w:rPr>
+        <w:rFonts w:ascii="Wingdings" w:hAnsi="Wingdings" w:hint="default"/>
+        <w:sz w:val="20"/>
+      </w:rPr>
+    </w:lvl>
+    <w:lvl w:ilvl="5" w:tentative="1">
+      <w:start w:val="1"/>
+      <w:numFmt w:val="bullet"/>
+      <w:lvlText w:val=""/>
+      <w:lvlJc w:val="left"/>
+      <w:pPr>
+        <w:tabs>
+          <w:tab w:val="num" w:pos="4320"/>
+        </w:tabs>
+        <w:ind w:left="4320" w:hanging="360"/>
+      </w:pPr>
+      <w:rPr>
+        <w:rFonts w:ascii="Wingdings" w:hAnsi="Wingdings" w:hint="default"/>
+        <w:sz w:val="20"/>
+      </w:rPr>
+    </w:lvl>
+    <w:lvl w:ilvl="6" w:tentative="1">
+      <w:start w:val="1"/>
+      <w:numFmt w:val="bullet"/>
+      <w:lvlText w:val=""/>
+      <w:lvlJc w:val="left"/>
+      <w:pPr>
+        <w:tabs>
+          <w:tab w:val="num" w:pos="5040"/>
+        </w:tabs>
+        <w:ind w:left="5040" w:hanging="360"/>
+      </w:pPr>
+      <w:rPr>
+        <w:rFonts w:ascii="Wingdings" w:hAnsi="Wingdings" w:hint="default"/>
+        <w:sz w:val="20"/>
+      </w:rPr>
+    </w:lvl>
+    <w:lvl w:ilvl="7" w:tentative="1">
+      <w:start w:val="1"/>
+      <w:numFmt w:val="bullet"/>
+      <w:lvlText w:val=""/>
+      <w:lvlJc w:val="left"/>
+      <w:pPr>
+        <w:tabs>
+          <w:tab w:val="num" w:pos="5760"/>
+        </w:tabs>
+        <w:ind w:left="5760" w:hanging="360"/>
+      </w:pPr>
+      <w:rPr>
+        <w:rFonts w:ascii="Wingdings" w:hAnsi="Wingdings" w:hint="default"/>
+        <w:sz w:val="20"/>
+      </w:rPr>
+    </w:lvl>
+    <w:lvl w:ilvl="8" w:tentative="1">
+      <w:start w:val="1"/>
+      <w:numFmt w:val="bullet"/>
+      <w:lvlText w:val=""/>
+      <w:lvlJc w:val="left"/>
+      <w:pPr>
+        <w:tabs>
+          <w:tab w:val="num" w:pos="6480"/>
+        </w:tabs>
+        <w:ind w:left="6480" w:hanging="360"/>
+      </w:pPr>
+      <w:rPr>
+        <w:rFonts w:ascii="Wingdings" w:hAnsi="Wingdings" w:hint="default"/>
+        <w:sz w:val="20"/>
+      </w:rPr>
+    </w:lvl>
+  </w:abstractNum>
+  <w:abstractNum w:abstractNumId="5">
     <w:nsid w:val="559F6ED2"/>
     <w:multiLevelType w:val="hybridMultilevel"/>
     <w:tmpl w:val="6CC43BE6"/>
@@ -1266,7 +2012,7 @@
       </w:pPr>
     </w:lvl>
   </w:abstractNum>
-  <w:abstractNum w:abstractNumId="5">
+  <w:abstractNum w:abstractNumId="6">
     <w:nsid w:val="642B12AD"/>
     <w:multiLevelType w:val="hybridMultilevel"/>
     <w:tmpl w:val="E2D246B8"/>
@@ -1283,6 +2029,119 @@
       </w:rPr>
     </w:lvl>
     <w:lvl w:ilvl="1" w:tplc="04150003">
+      <w:start w:val="1"/>
+      <w:numFmt w:val="bullet"/>
+      <w:lvlText w:val="o"/>
+      <w:lvlJc w:val="left"/>
+      <w:pPr>
+        <w:ind w:left="1440" w:hanging="360"/>
+      </w:pPr>
+      <w:rPr>
+        <w:rFonts w:ascii="Courier New" w:hAnsi="Courier New" w:cs="Courier New" w:hint="default"/>
+      </w:rPr>
+    </w:lvl>
+    <w:lvl w:ilvl="2" w:tplc="04150005" w:tentative="1">
+      <w:start w:val="1"/>
+      <w:numFmt w:val="bullet"/>
+      <w:lvlText w:val=""/>
+      <w:lvlJc w:val="left"/>
+      <w:pPr>
+        <w:ind w:left="2160" w:hanging="360"/>
+      </w:pPr>
+      <w:rPr>
+        <w:rFonts w:ascii="Wingdings" w:hAnsi="Wingdings" w:hint="default"/>
+      </w:rPr>
+    </w:lvl>
+    <w:lvl w:ilvl="3" w:tplc="04150001" w:tentative="1">
+      <w:start w:val="1"/>
+      <w:numFmt w:val="bullet"/>
+      <w:lvlText w:val=""/>
+      <w:lvlJc w:val="left"/>
+      <w:pPr>
+        <w:ind w:left="2880" w:hanging="360"/>
+      </w:pPr>
+      <w:rPr>
+        <w:rFonts w:ascii="Symbol" w:hAnsi="Symbol" w:hint="default"/>
+      </w:rPr>
+    </w:lvl>
+    <w:lvl w:ilvl="4" w:tplc="04150003" w:tentative="1">
+      <w:start w:val="1"/>
+      <w:numFmt w:val="bullet"/>
+      <w:lvlText w:val="o"/>
+      <w:lvlJc w:val="left"/>
+      <w:pPr>
+        <w:ind w:left="3600" w:hanging="360"/>
+      </w:pPr>
+      <w:rPr>
+        <w:rFonts w:ascii="Courier New" w:hAnsi="Courier New" w:cs="Courier New" w:hint="default"/>
+      </w:rPr>
+    </w:lvl>
+    <w:lvl w:ilvl="5" w:tplc="04150005" w:tentative="1">
+      <w:start w:val="1"/>
+      <w:numFmt w:val="bullet"/>
+      <w:lvlText w:val=""/>
+      <w:lvlJc w:val="left"/>
+      <w:pPr>
+        <w:ind w:left="4320" w:hanging="360"/>
+      </w:pPr>
+      <w:rPr>
+        <w:rFonts w:ascii="Wingdings" w:hAnsi="Wingdings" w:hint="default"/>
+      </w:rPr>
+    </w:lvl>
+    <w:lvl w:ilvl="6" w:tplc="04150001" w:tentative="1">
+      <w:start w:val="1"/>
+      <w:numFmt w:val="bullet"/>
+      <w:lvlText w:val=""/>
+      <w:lvlJc w:val="left"/>
+      <w:pPr>
+        <w:ind w:left="5040" w:hanging="360"/>
+      </w:pPr>
+      <w:rPr>
+        <w:rFonts w:ascii="Symbol" w:hAnsi="Symbol" w:hint="default"/>
+      </w:rPr>
+    </w:lvl>
+    <w:lvl w:ilvl="7" w:tplc="04150003" w:tentative="1">
+      <w:start w:val="1"/>
+      <w:numFmt w:val="bullet"/>
+      <w:lvlText w:val="o"/>
+      <w:lvlJc w:val="left"/>
+      <w:pPr>
+        <w:ind w:left="5760" w:hanging="360"/>
+      </w:pPr>
+      <w:rPr>
+        <w:rFonts w:ascii="Courier New" w:hAnsi="Courier New" w:cs="Courier New" w:hint="default"/>
+      </w:rPr>
+    </w:lvl>
+    <w:lvl w:ilvl="8" w:tplc="04150005" w:tentative="1">
+      <w:start w:val="1"/>
+      <w:numFmt w:val="bullet"/>
+      <w:lvlText w:val=""/>
+      <w:lvlJc w:val="left"/>
+      <w:pPr>
+        <w:ind w:left="6480" w:hanging="360"/>
+      </w:pPr>
+      <w:rPr>
+        <w:rFonts w:ascii="Wingdings" w:hAnsi="Wingdings" w:hint="default"/>
+      </w:rPr>
+    </w:lvl>
+  </w:abstractNum>
+  <w:abstractNum w:abstractNumId="7">
+    <w:nsid w:val="760034BC"/>
+    <w:multiLevelType w:val="hybridMultilevel"/>
+    <w:tmpl w:val="65B0A4A8"/>
+    <w:lvl w:ilvl="0" w:tplc="04150001">
+      <w:start w:val="1"/>
+      <w:numFmt w:val="bullet"/>
+      <w:lvlText w:val=""/>
+      <w:lvlJc w:val="left"/>
+      <w:pPr>
+        <w:ind w:left="720" w:hanging="360"/>
+      </w:pPr>
+      <w:rPr>
+        <w:rFonts w:ascii="Symbol" w:hAnsi="Symbol" w:hint="default"/>
+      </w:rPr>
+    </w:lvl>
+    <w:lvl w:ilvl="1" w:tplc="04150003" w:tentative="1">
       <w:start w:val="1"/>
       <w:numFmt w:val="bullet"/>
       <w:lvlText w:val="o"/>
@@ -1383,19 +2242,25 @@
     <w:abstractNumId w:val="3"/>
   </w:num>
   <w:num w:numId="2">
-    <w:abstractNumId w:val="4"/>
+    <w:abstractNumId w:val="5"/>
   </w:num>
   <w:num w:numId="3">
     <w:abstractNumId w:val="1"/>
   </w:num>
   <w:num w:numId="4">
-    <w:abstractNumId w:val="5"/>
+    <w:abstractNumId w:val="6"/>
   </w:num>
   <w:num w:numId="5">
     <w:abstractNumId w:val="2"/>
   </w:num>
   <w:num w:numId="6">
     <w:abstractNumId w:val="0"/>
+  </w:num>
+  <w:num w:numId="7">
+    <w:abstractNumId w:val="4"/>
+  </w:num>
+  <w:num w:numId="8">
+    <w:abstractNumId w:val="7"/>
   </w:num>
 </w:numbering>
 </file>
@@ -1560,6 +2425,29 @@
     <w:name w:val="Normal"/>
     <w:qFormat/>
   </w:style>
+  <w:style w:type="paragraph" w:styleId="Heading1">
+    <w:name w:val="heading 1"/>
+    <w:basedOn w:val="Normal"/>
+    <w:next w:val="Normal"/>
+    <w:link w:val="Heading1Char"/>
+    <w:uiPriority w:val="9"/>
+    <w:qFormat/>
+    <w:rsid w:val="002D56F8"/>
+    <w:pPr>
+      <w:keepNext/>
+      <w:keepLines/>
+      <w:spacing w:before="480" w:after="0"/>
+      <w:outlineLvl w:val="0"/>
+    </w:pPr>
+    <w:rPr>
+      <w:rFonts w:asciiTheme="majorHAnsi" w:eastAsiaTheme="majorEastAsia" w:hAnsiTheme="majorHAnsi" w:cstheme="majorBidi"/>
+      <w:b/>
+      <w:bCs/>
+      <w:color w:val="365F91" w:themeColor="accent1" w:themeShade="BF"/>
+      <w:sz w:val="28"/>
+      <w:szCs w:val="28"/>
+    </w:rPr>
+  </w:style>
   <w:style w:type="paragraph" w:styleId="Heading2">
     <w:name w:val="heading 2"/>
     <w:basedOn w:val="Normal"/>
@@ -2855,6 +3743,43 @@
       <w:ind w:left="720"/>
       <w:contextualSpacing/>
     </w:pPr>
+  </w:style>
+  <w:style w:type="paragraph" w:styleId="NormalWeb">
+    <w:name w:val="Normal (Web)"/>
+    <w:basedOn w:val="Normal"/>
+    <w:uiPriority w:val="99"/>
+    <w:semiHidden/>
+    <w:unhideWhenUsed/>
+    <w:rsid w:val="007A702F"/>
+    <w:pPr>
+      <w:spacing w:before="100" w:beforeAutospacing="1" w:after="100" w:afterAutospacing="1" w:line="240" w:lineRule="auto"/>
+    </w:pPr>
+    <w:rPr>
+      <w:rFonts w:ascii="Times New Roman" w:eastAsia="Times New Roman" w:hAnsi="Times New Roman" w:cs="Times New Roman"/>
+      <w:sz w:val="24"/>
+      <w:szCs w:val="24"/>
+      <w:lang w:eastAsia="pl-PL"/>
+    </w:rPr>
+  </w:style>
+  <w:style w:type="character" w:customStyle="1" w:styleId="Heading1Char">
+    <w:name w:val="Heading 1 Char"/>
+    <w:basedOn w:val="DefaultParagraphFont"/>
+    <w:link w:val="Heading1"/>
+    <w:uiPriority w:val="9"/>
+    <w:rsid w:val="002D56F8"/>
+    <w:rPr>
+      <w:rFonts w:asciiTheme="majorHAnsi" w:eastAsiaTheme="majorEastAsia" w:hAnsiTheme="majorHAnsi" w:cstheme="majorBidi"/>
+      <w:b/>
+      <w:bCs/>
+      <w:color w:val="365F91" w:themeColor="accent1" w:themeShade="BF"/>
+      <w:sz w:val="28"/>
+      <w:szCs w:val="28"/>
+    </w:rPr>
+  </w:style>
+  <w:style w:type="character" w:customStyle="1" w:styleId="js-issue-title">
+    <w:name w:val="js-issue-title"/>
+    <w:basedOn w:val="DefaultParagraphFont"/>
+    <w:rsid w:val="002D56F8"/>
   </w:style>
 </w:styles>
 </file>
@@ -3019,6 +3944,29 @@
     <w:name w:val="Normal"/>
     <w:qFormat/>
   </w:style>
+  <w:style w:type="paragraph" w:styleId="Heading1">
+    <w:name w:val="heading 1"/>
+    <w:basedOn w:val="Normal"/>
+    <w:next w:val="Normal"/>
+    <w:link w:val="Heading1Char"/>
+    <w:uiPriority w:val="9"/>
+    <w:qFormat/>
+    <w:rsid w:val="002D56F8"/>
+    <w:pPr>
+      <w:keepNext/>
+      <w:keepLines/>
+      <w:spacing w:before="480" w:after="0"/>
+      <w:outlineLvl w:val="0"/>
+    </w:pPr>
+    <w:rPr>
+      <w:rFonts w:asciiTheme="majorHAnsi" w:eastAsiaTheme="majorEastAsia" w:hAnsiTheme="majorHAnsi" w:cstheme="majorBidi"/>
+      <w:b/>
+      <w:bCs/>
+      <w:color w:val="365F91" w:themeColor="accent1" w:themeShade="BF"/>
+      <w:sz w:val="28"/>
+      <w:szCs w:val="28"/>
+    </w:rPr>
+  </w:style>
   <w:style w:type="paragraph" w:styleId="Heading2">
     <w:name w:val="heading 2"/>
     <w:basedOn w:val="Normal"/>
@@ -4314,6 +5262,43 @@
       <w:ind w:left="720"/>
       <w:contextualSpacing/>
     </w:pPr>
+  </w:style>
+  <w:style w:type="paragraph" w:styleId="NormalWeb">
+    <w:name w:val="Normal (Web)"/>
+    <w:basedOn w:val="Normal"/>
+    <w:uiPriority w:val="99"/>
+    <w:semiHidden/>
+    <w:unhideWhenUsed/>
+    <w:rsid w:val="007A702F"/>
+    <w:pPr>
+      <w:spacing w:before="100" w:beforeAutospacing="1" w:after="100" w:afterAutospacing="1" w:line="240" w:lineRule="auto"/>
+    </w:pPr>
+    <w:rPr>
+      <w:rFonts w:ascii="Times New Roman" w:eastAsia="Times New Roman" w:hAnsi="Times New Roman" w:cs="Times New Roman"/>
+      <w:sz w:val="24"/>
+      <w:szCs w:val="24"/>
+      <w:lang w:eastAsia="pl-PL"/>
+    </w:rPr>
+  </w:style>
+  <w:style w:type="character" w:customStyle="1" w:styleId="Heading1Char">
+    <w:name w:val="Heading 1 Char"/>
+    <w:basedOn w:val="DefaultParagraphFont"/>
+    <w:link w:val="Heading1"/>
+    <w:uiPriority w:val="9"/>
+    <w:rsid w:val="002D56F8"/>
+    <w:rPr>
+      <w:rFonts w:asciiTheme="majorHAnsi" w:eastAsiaTheme="majorEastAsia" w:hAnsiTheme="majorHAnsi" w:cstheme="majorBidi"/>
+      <w:b/>
+      <w:bCs/>
+      <w:color w:val="365F91" w:themeColor="accent1" w:themeShade="BF"/>
+      <w:sz w:val="28"/>
+      <w:szCs w:val="28"/>
+    </w:rPr>
+  </w:style>
+  <w:style w:type="character" w:customStyle="1" w:styleId="js-issue-title">
+    <w:name w:val="js-issue-title"/>
+    <w:basedOn w:val="DefaultParagraphFont"/>
+    <w:rsid w:val="002D56F8"/>
   </w:style>
 </w:styles>
 </file>
@@ -4608,7 +5593,7 @@
 </file>
 
 <file path=customXml/itemProps1.xml><?xml version="1.0" encoding="utf-8"?>
-<ds:datastoreItem xmlns:ds="http://schemas.openxmlformats.org/officeDocument/2006/customXml" ds:itemID="{0509247A-3DDA-40A2-8A08-AA0B677F37FB}">
+<ds:datastoreItem xmlns:ds="http://schemas.openxmlformats.org/officeDocument/2006/customXml" ds:itemID="{243C115A-CCA9-4EBE-B735-36AF64159E71}">
   <ds:schemaRefs>
     <ds:schemaRef ds:uri="http://schemas.openxmlformats.org/officeDocument/2006/bibliography"/>
   </ds:schemaRefs>

</xml_diff>

<commit_message>
another impreofe ,summary added
</commit_message>
<xml_diff>
--- a/sprawozdanie.docx
+++ b/sprawozdanie.docx
@@ -4,20 +4,17 @@
   <w:body>
     <w:p>
       <w:pPr>
+        <w:pStyle w:val="Heading1"/>
         <w:jc w:val="center"/>
         <w:rPr>
-          <w:b/>
-          <w:color w:val="FF0000"/>
-          <w:sz w:val="56"/>
-          <w:szCs w:val="56"/>
-        </w:rPr>
-      </w:pPr>
-      <w:r>
-        <w:rPr>
-          <w:b/>
-          <w:color w:val="FF0000"/>
-          <w:sz w:val="56"/>
-          <w:szCs w:val="56"/>
+          <w:sz w:val="40"/>
+          <w:szCs w:val="40"/>
+        </w:rPr>
+      </w:pPr>
+      <w:r>
+        <w:rPr>
+          <w:sz w:val="40"/>
+          <w:szCs w:val="40"/>
           <w14:shadow w14:blurRad="50800" w14:dist="0" w14:dir="0" w14:sx="100000" w14:sy="100000" w14:kx="0" w14:ky="0" w14:algn="tl">
             <w14:srgbClr w14:val="000000"/>
           </w14:shadow>
@@ -73,10 +70,8 @@
       </w:r>
       <w:r>
         <w:rPr>
-          <w:b/>
-          <w:color w:val="FF0000"/>
-          <w:sz w:val="56"/>
-          <w:szCs w:val="56"/>
+          <w:sz w:val="40"/>
+          <w:szCs w:val="40"/>
           <w14:shadow w14:blurRad="55003" w14:dist="50800" w14:dir="5400000" w14:sx="100000" w14:sy="100000" w14:kx="0" w14:ky="0" w14:algn="tl">
             <w14:srgbClr w14:val="000000">
               <w14:alpha w14:val="67000"/>
@@ -115,10 +110,8 @@
       </w:r>
       <w:r>
         <w:rPr>
-          <w:b/>
-          <w:color w:val="FF0000"/>
-          <w:sz w:val="56"/>
-          <w:szCs w:val="56"/>
+          <w:sz w:val="40"/>
+          <w:szCs w:val="40"/>
           <w14:shadow w14:blurRad="50800" w14:dist="0" w14:dir="0" w14:sx="100000" w14:sy="100000" w14:kx="0" w14:ky="0" w14:algn="tl">
             <w14:srgbClr w14:val="000000"/>
           </w14:shadow>
@@ -175,11 +168,10 @@
     </w:p>
     <w:p>
       <w:pPr>
+        <w:pStyle w:val="BodyText"/>
         <w:jc w:val="center"/>
         <w:rPr>
           <w:b/>
-          <w:sz w:val="32"/>
-          <w:szCs w:val="32"/>
         </w:rPr>
       </w:pPr>
       <w:r>
@@ -201,14 +193,13 @@
       <w:r>
         <w:rPr>
           <w:b/>
-          <w:sz w:val="32"/>
-          <w:szCs w:val="32"/>
         </w:rPr>
         <w:t>refaktoryzacja kodu</w:t>
       </w:r>
     </w:p>
     <w:p>
       <w:pPr>
+        <w:pStyle w:val="BodyText"/>
         <w:jc w:val="right"/>
         <w:rPr>
           <w:b/>
@@ -224,13 +215,7 @@
         <w:rPr>
           <w:b/>
         </w:rPr>
-        <w:t xml:space="preserve"> | </w:t>
-      </w:r>
-      <w:r>
-        <w:rPr>
-          <w:b/>
-        </w:rPr>
-        <w:t>238193</w:t>
+        <w:t xml:space="preserve"> | 238193</w:t>
       </w:r>
       <w:r>
         <w:rPr>
@@ -373,7 +358,7 @@
           <w:lang w:eastAsia="pl-PL"/>
         </w:rPr>
         <w:drawing>
-          <wp:inline distT="0" distB="0" distL="0" distR="0" wp14:anchorId="74DDC835" wp14:editId="7B569841">
+          <wp:inline distT="0" distB="0" distL="0" distR="0" wp14:anchorId="1629E3FB" wp14:editId="601BDFA2">
             <wp:extent cx="5618074" cy="3151879"/>
             <wp:effectExtent l="0" t="0" r="1905" b="0"/>
             <wp:docPr id="1" name="Picture 1"/>
@@ -458,7 +443,6 @@
       </w:r>
     </w:p>
     <w:p/>
-    <w:p/>
     <w:p>
       <w:pPr>
         <w:pStyle w:val="Heading2"/>
@@ -474,7 +458,6 @@
         </w:rPr>
       </w:pPr>
       <w:r>
-        <w:lastRenderedPageBreak/>
         <w:t>Wykorzystane narzedzia / technologie</w:t>
       </w:r>
       <w:r>
@@ -537,28 +520,19 @@
       </w:r>
     </w:p>
     <w:p>
-      <w:pPr>
-        <w:pStyle w:val="ListParagraph"/>
-        <w:numPr>
-          <w:ilvl w:val="0"/>
-          <w:numId w:val="5"/>
-        </w:numPr>
+      <w:r>
         <w:rPr>
           <w:rFonts w:asciiTheme="majorHAnsi" w:hAnsiTheme="majorHAnsi"/>
           <w:b/>
         </w:rPr>
-      </w:pPr>
+        <w:t>QAPlugin</w:t>
+      </w:r>
       <w:r>
         <w:rPr>
           <w:rFonts w:asciiTheme="majorHAnsi" w:hAnsiTheme="majorHAnsi"/>
           <w:b/>
         </w:rPr>
-        <w:t>QAPlugin</w:t>
-      </w:r>
-    </w:p>
-    <w:p>
-      <w:r>
-        <w:tab/>
+        <w:t xml:space="preserve"> </w:t>
       </w:r>
       <w:r>
         <w:t>Dodatkowo korzystaliśmy z:</w:t>
@@ -581,6 +555,7 @@
           <w:rFonts w:asciiTheme="majorHAnsi" w:hAnsiTheme="majorHAnsi"/>
           <w:b/>
         </w:rPr>
+        <w:lastRenderedPageBreak/>
         <w:t>serwisu BetterCodeHub</w:t>
       </w:r>
     </w:p>
@@ -646,59 +621,30 @@
     </w:p>
     <w:p>
       <w:pPr>
-        <w:ind w:left="708"/>
-        <w:rPr>
-          <w:color w:val="000000" w:themeColor="text1"/>
-        </w:rPr>
-      </w:pPr>
-      <w:r>
-        <w:rPr>
-          <w:color w:val="000000" w:themeColor="text1"/>
-        </w:rPr>
+        <w:pStyle w:val="BodyTextIndent"/>
+      </w:pPr>
+      <w:r>
         <w:t xml:space="preserve">Poniżej będą prezentowane kolejne kroki </w:t>
       </w:r>
       <w:r>
-        <w:rPr>
-          <w:color w:val="000000" w:themeColor="text1"/>
-        </w:rPr>
         <w:t xml:space="preserve">glównych </w:t>
       </w:r>
       <w:r>
-        <w:rPr>
-          <w:color w:val="000000" w:themeColor="text1"/>
-        </w:rPr>
         <w:t>przemian</w:t>
       </w:r>
       <w:r>
-        <w:rPr>
-          <w:color w:val="000000" w:themeColor="text1"/>
-        </w:rPr>
         <w:t xml:space="preserve"> w kodzie:</w:t>
       </w:r>
-      <w:bookmarkStart w:id="0" w:name="_GoBack"/>
-      <w:bookmarkEnd w:id="0"/>
     </w:p>
     <w:p>
       <w:pPr>
-        <w:numPr>
-          <w:ilvl w:val="0"/>
-          <w:numId w:val="7"/>
-        </w:numPr>
-        <w:spacing w:before="100" w:beforeAutospacing="1" w:after="100" w:afterAutospacing="1" w:line="240" w:lineRule="auto"/>
-        <w:rPr>
-          <w:rFonts w:ascii="Times New Roman" w:eastAsia="Times New Roman" w:hAnsi="Times New Roman" w:cs="Times New Roman"/>
-          <w:color w:val="000000"/>
-          <w:sz w:val="24"/>
-          <w:szCs w:val="24"/>
+        <w:pStyle w:val="ListBullet2"/>
+        <w:rPr>
           <w:lang w:eastAsia="pl-PL"/>
         </w:rPr>
       </w:pPr>
       <w:r>
         <w:rPr>
-          <w:rFonts w:ascii="Times New Roman" w:eastAsia="Times New Roman" w:hAnsi="Times New Roman" w:cs="Times New Roman"/>
-          <w:color w:val="000000"/>
-          <w:sz w:val="24"/>
-          <w:szCs w:val="24"/>
           <w:lang w:eastAsia="pl-PL"/>
         </w:rPr>
         <w:t>squid : S00115</w:t>
@@ -706,7 +652,82 @@
     </w:p>
     <w:p>
       <w:pPr>
+        <w:pStyle w:val="BodyText"/>
+        <w:rPr>
+          <w:lang w:val="en-US" w:eastAsia="pl-PL"/>
+        </w:rPr>
+      </w:pPr>
+      <w:r>
+        <w:rPr>
+          <w:lang w:val="en-US" w:eastAsia="pl-PL"/>
+        </w:rPr>
+        <w:t xml:space="preserve">Sharing some naming conventions is a key point to make it possible for a team to efficiently collaborate. This rule allows </w:t>
+      </w:r>
+      <w:proofErr w:type="gramStart"/>
+      <w:r>
+        <w:rPr>
+          <w:lang w:val="en-US" w:eastAsia="pl-PL"/>
+        </w:rPr>
+        <w:t>to check</w:t>
+      </w:r>
+      <w:proofErr w:type="gramEnd"/>
+      <w:r>
+        <w:rPr>
+          <w:lang w:val="en-US" w:eastAsia="pl-PL"/>
+        </w:rPr>
+        <w:t xml:space="preserve"> that all constant names match a provided regular expression.</w:t>
+      </w:r>
+    </w:p>
+    <w:p>
+      <w:pPr>
+        <w:pStyle w:val="BodyText"/>
+        <w:rPr>
+          <w:lang w:val="en-US" w:eastAsia="pl-PL"/>
+        </w:rPr>
+      </w:pPr>
+      <w:r>
+        <w:rPr>
+          <w:lang w:val="en-US" w:eastAsia="pl-PL"/>
+        </w:rPr>
+        <w:t xml:space="preserve">The following code snippet illustrates this rule when the regular expression value is </w:t>
+      </w:r>
+      <w:r>
+        <w:rPr>
+          <w:lang w:val="en-US" w:eastAsia="pl-PL"/>
+        </w:rPr>
+        <w:t>“</w:t>
+      </w:r>
+      <w:proofErr w:type="gramStart"/>
+      <w:r>
+        <w:rPr>
+          <w:lang w:val="en-US" w:eastAsia="pl-PL"/>
+        </w:rPr>
+        <w:t>^[</w:t>
+      </w:r>
+      <w:proofErr w:type="gramEnd"/>
+      <w:r>
+        <w:rPr>
+          <w:lang w:val="en-US" w:eastAsia="pl-PL"/>
+        </w:rPr>
+        <w:t>A-Z][A-Z0-9]*(_[A-Z0-9]+)*$</w:t>
+      </w:r>
+      <w:r>
+        <w:rPr>
+          <w:lang w:val="en-US" w:eastAsia="pl-PL"/>
+        </w:rPr>
+        <w:t>”</w:t>
+      </w:r>
+      <w:r>
+        <w:rPr>
+          <w:lang w:val="en-US" w:eastAsia="pl-PL"/>
+        </w:rPr>
+        <w:t>:</w:t>
+      </w:r>
+    </w:p>
+    <w:p>
+      <w:pPr>
         <w:spacing w:before="100" w:beforeAutospacing="1" w:after="100" w:afterAutospacing="1" w:line="240" w:lineRule="auto"/>
+        <w:jc w:val="center"/>
         <w:rPr>
           <w:rFonts w:ascii="Times New Roman" w:eastAsia="Times New Roman" w:hAnsi="Times New Roman" w:cs="Times New Roman"/>
           <w:color w:val="000000"/>
@@ -723,95 +744,6 @@
           <w:szCs w:val="24"/>
           <w:lang w:val="en-US" w:eastAsia="pl-PL"/>
         </w:rPr>
-        <w:t xml:space="preserve">Sharing some naming conventions is a key point to make it possible for a team to efficiently collaborate. This rule allows </w:t>
-      </w:r>
-      <w:proofErr w:type="gramStart"/>
-      <w:r>
-        <w:rPr>
-          <w:rFonts w:ascii="Times New Roman" w:eastAsia="Times New Roman" w:hAnsi="Times New Roman" w:cs="Times New Roman"/>
-          <w:color w:val="000000"/>
-          <w:sz w:val="24"/>
-          <w:szCs w:val="24"/>
-          <w:lang w:val="en-US" w:eastAsia="pl-PL"/>
-        </w:rPr>
-        <w:t>to check</w:t>
-      </w:r>
-      <w:proofErr w:type="gramEnd"/>
-      <w:r>
-        <w:rPr>
-          <w:rFonts w:ascii="Times New Roman" w:eastAsia="Times New Roman" w:hAnsi="Times New Roman" w:cs="Times New Roman"/>
-          <w:color w:val="000000"/>
-          <w:sz w:val="24"/>
-          <w:szCs w:val="24"/>
-          <w:lang w:val="en-US" w:eastAsia="pl-PL"/>
-        </w:rPr>
-        <w:t xml:space="preserve"> that all constant names match a provided regular expression.</w:t>
-      </w:r>
-    </w:p>
-    <w:p>
-      <w:pPr>
-        <w:spacing w:before="100" w:beforeAutospacing="1" w:after="100" w:afterAutospacing="1" w:line="240" w:lineRule="auto"/>
-        <w:rPr>
-          <w:rFonts w:ascii="Times New Roman" w:eastAsia="Times New Roman" w:hAnsi="Times New Roman" w:cs="Times New Roman"/>
-          <w:color w:val="000000"/>
-          <w:sz w:val="24"/>
-          <w:szCs w:val="24"/>
-          <w:lang w:val="en-US" w:eastAsia="pl-PL"/>
-        </w:rPr>
-      </w:pPr>
-      <w:r>
-        <w:rPr>
-          <w:rFonts w:ascii="Times New Roman" w:eastAsia="Times New Roman" w:hAnsi="Times New Roman" w:cs="Times New Roman"/>
-          <w:color w:val="000000"/>
-          <w:sz w:val="24"/>
-          <w:szCs w:val="24"/>
-          <w:lang w:val="en-US" w:eastAsia="pl-PL"/>
-        </w:rPr>
-        <w:t>The following code snippet illustrates this rule when the regular expression value is "</w:t>
-      </w:r>
-      <w:proofErr w:type="gramStart"/>
-      <w:r>
-        <w:rPr>
-          <w:rFonts w:ascii="Times New Roman" w:eastAsia="Times New Roman" w:hAnsi="Times New Roman" w:cs="Times New Roman"/>
-          <w:color w:val="000000"/>
-          <w:sz w:val="24"/>
-          <w:szCs w:val="24"/>
-          <w:lang w:val="en-US" w:eastAsia="pl-PL"/>
-        </w:rPr>
-        <w:t>^[</w:t>
-      </w:r>
-      <w:proofErr w:type="gramEnd"/>
-      <w:r>
-        <w:rPr>
-          <w:rFonts w:ascii="Times New Roman" w:eastAsia="Times New Roman" w:hAnsi="Times New Roman" w:cs="Times New Roman"/>
-          <w:color w:val="000000"/>
-          <w:sz w:val="24"/>
-          <w:szCs w:val="24"/>
-          <w:lang w:val="en-US" w:eastAsia="pl-PL"/>
-        </w:rPr>
-        <w:t>A-Z][A-Z0-9]*(_[A-Z0-9]+)*$":</w:t>
-      </w:r>
-    </w:p>
-    <w:p>
-      <w:pPr>
-        <w:spacing w:before="100" w:beforeAutospacing="1" w:after="100" w:afterAutospacing="1" w:line="240" w:lineRule="auto"/>
-        <w:jc w:val="center"/>
-        <w:rPr>
-          <w:rFonts w:ascii="Times New Roman" w:eastAsia="Times New Roman" w:hAnsi="Times New Roman" w:cs="Times New Roman"/>
-          <w:color w:val="000000"/>
-          <w:sz w:val="24"/>
-          <w:szCs w:val="24"/>
-          <w:lang w:val="en-US" w:eastAsia="pl-PL"/>
-        </w:rPr>
-      </w:pPr>
-      <w:r>
-        <w:rPr>
-          <w:rFonts w:ascii="Times New Roman" w:eastAsia="Times New Roman" w:hAnsi="Times New Roman" w:cs="Times New Roman"/>
-          <w:color w:val="000000"/>
-          <w:sz w:val="24"/>
-          <w:szCs w:val="24"/>
-          <w:lang w:val="en-US" w:eastAsia="pl-PL"/>
-        </w:rPr>
         <w:br/>
       </w:r>
       <w:r>
@@ -820,7 +752,7 @@
           <w:lang w:eastAsia="pl-PL"/>
         </w:rPr>
         <w:drawing>
-          <wp:inline distT="0" distB="0" distL="0" distR="0" wp14:anchorId="39B835E8" wp14:editId="6818DF7E">
+          <wp:inline distT="0" distB="0" distL="0" distR="0" wp14:anchorId="1B7D395B" wp14:editId="2E0E1906">
             <wp:extent cx="3050439" cy="959485"/>
             <wp:effectExtent l="0" t="0" r="0" b="0"/>
             <wp:docPr id="3" name="Picture 3"/>
@@ -886,22 +818,13 @@
     </w:p>
     <w:p>
       <w:pPr>
-        <w:shd w:val="clear" w:color="auto" w:fill="FFFFFF"/>
-        <w:spacing w:before="150" w:after="0" w:line="240" w:lineRule="auto"/>
-        <w:rPr>
-          <w:rFonts w:ascii="Times New Roman" w:eastAsia="Times New Roman" w:hAnsi="Times New Roman" w:cs="Times New Roman"/>
-          <w:color w:val="000000" w:themeColor="text1"/>
-          <w:sz w:val="24"/>
-          <w:szCs w:val="24"/>
+        <w:pStyle w:val="BodyText"/>
+        <w:rPr>
           <w:lang w:val="en-US" w:eastAsia="pl-PL"/>
         </w:rPr>
       </w:pPr>
       <w:r>
         <w:rPr>
-          <w:rFonts w:ascii="Times New Roman" w:eastAsia="Times New Roman" w:hAnsi="Times New Roman" w:cs="Times New Roman"/>
-          <w:color w:val="000000" w:themeColor="text1"/>
-          <w:sz w:val="24"/>
-          <w:szCs w:val="24"/>
           <w:lang w:val="en-US" w:eastAsia="pl-PL"/>
         </w:rPr>
         <w:t xml:space="preserve">Remove literal </w:t>
@@ -910,10 +833,6 @@
       <w:proofErr w:type="gramStart"/>
       <w:r>
         <w:rPr>
-          <w:rFonts w:ascii="Times New Roman" w:eastAsia="Times New Roman" w:hAnsi="Times New Roman" w:cs="Times New Roman"/>
-          <w:color w:val="000000" w:themeColor="text1"/>
-          <w:sz w:val="24"/>
-          <w:szCs w:val="24"/>
           <w:lang w:val="en-US" w:eastAsia="pl-PL"/>
         </w:rPr>
         <w:t>boolean</w:t>
@@ -922,10 +841,6 @@
       <w:proofErr w:type="gramEnd"/>
       <w:r>
         <w:rPr>
-          <w:rFonts w:ascii="Times New Roman" w:eastAsia="Times New Roman" w:hAnsi="Times New Roman" w:cs="Times New Roman"/>
-          <w:color w:val="000000" w:themeColor="text1"/>
-          <w:sz w:val="24"/>
-          <w:szCs w:val="24"/>
           <w:lang w:val="en-US" w:eastAsia="pl-PL"/>
         </w:rPr>
         <w:t xml:space="preserve"> values from conditional expressions to improve readability. Anything that can be tested for equality with a </w:t>
@@ -934,10 +849,6 @@
       <w:proofErr w:type="gramStart"/>
       <w:r>
         <w:rPr>
-          <w:rFonts w:ascii="Times New Roman" w:eastAsia="Times New Roman" w:hAnsi="Times New Roman" w:cs="Times New Roman"/>
-          <w:color w:val="000000" w:themeColor="text1"/>
-          <w:sz w:val="24"/>
-          <w:szCs w:val="24"/>
           <w:lang w:val="en-US" w:eastAsia="pl-PL"/>
         </w:rPr>
         <w:t>boolean</w:t>
@@ -946,10 +857,6 @@
       <w:proofErr w:type="gramEnd"/>
       <w:r>
         <w:rPr>
-          <w:rFonts w:ascii="Times New Roman" w:eastAsia="Times New Roman" w:hAnsi="Times New Roman" w:cs="Times New Roman"/>
-          <w:color w:val="000000" w:themeColor="text1"/>
-          <w:sz w:val="24"/>
-          <w:szCs w:val="24"/>
           <w:lang w:val="en-US" w:eastAsia="pl-PL"/>
         </w:rPr>
         <w:t xml:space="preserve"> value must itself be a </w:t>
@@ -957,10 +864,6 @@
       <w:proofErr w:type="spellStart"/>
       <w:r>
         <w:rPr>
-          <w:rFonts w:ascii="Times New Roman" w:eastAsia="Times New Roman" w:hAnsi="Times New Roman" w:cs="Times New Roman"/>
-          <w:color w:val="000000" w:themeColor="text1"/>
-          <w:sz w:val="24"/>
-          <w:szCs w:val="24"/>
           <w:lang w:val="en-US" w:eastAsia="pl-PL"/>
         </w:rPr>
         <w:t>boolean</w:t>
@@ -968,10 +871,6 @@
       <w:proofErr w:type="spellEnd"/>
       <w:r>
         <w:rPr>
-          <w:rFonts w:ascii="Times New Roman" w:eastAsia="Times New Roman" w:hAnsi="Times New Roman" w:cs="Times New Roman"/>
-          <w:color w:val="000000" w:themeColor="text1"/>
-          <w:sz w:val="24"/>
-          <w:szCs w:val="24"/>
           <w:lang w:val="en-US" w:eastAsia="pl-PL"/>
         </w:rPr>
         <w:t xml:space="preserve"> value, and </w:t>
@@ -979,10 +878,6 @@
       <w:proofErr w:type="spellStart"/>
       <w:r>
         <w:rPr>
-          <w:rFonts w:ascii="Times New Roman" w:eastAsia="Times New Roman" w:hAnsi="Times New Roman" w:cs="Times New Roman"/>
-          <w:color w:val="000000" w:themeColor="text1"/>
-          <w:sz w:val="24"/>
-          <w:szCs w:val="24"/>
           <w:lang w:val="en-US" w:eastAsia="pl-PL"/>
         </w:rPr>
         <w:t>boolean</w:t>
@@ -990,10 +885,6 @@
       <w:proofErr w:type="spellEnd"/>
       <w:r>
         <w:rPr>
-          <w:rFonts w:ascii="Times New Roman" w:eastAsia="Times New Roman" w:hAnsi="Times New Roman" w:cs="Times New Roman"/>
-          <w:color w:val="000000" w:themeColor="text1"/>
-          <w:sz w:val="24"/>
-          <w:szCs w:val="24"/>
           <w:lang w:val="en-US" w:eastAsia="pl-PL"/>
         </w:rPr>
         <w:t xml:space="preserve"> values can be tested </w:t>
@@ -1001,10 +892,6 @@
       <w:proofErr w:type="spellStart"/>
       <w:r>
         <w:rPr>
-          <w:rFonts w:ascii="Times New Roman" w:eastAsia="Times New Roman" w:hAnsi="Times New Roman" w:cs="Times New Roman"/>
-          <w:color w:val="000000" w:themeColor="text1"/>
-          <w:sz w:val="24"/>
-          <w:szCs w:val="24"/>
           <w:lang w:val="en-US" w:eastAsia="pl-PL"/>
         </w:rPr>
         <w:t>atomicly</w:t>
@@ -1012,10 +899,6 @@
       <w:proofErr w:type="spellEnd"/>
       <w:r>
         <w:rPr>
-          <w:rFonts w:ascii="Times New Roman" w:eastAsia="Times New Roman" w:hAnsi="Times New Roman" w:cs="Times New Roman"/>
-          <w:color w:val="000000" w:themeColor="text1"/>
-          <w:sz w:val="24"/>
-          <w:szCs w:val="24"/>
           <w:lang w:val="en-US" w:eastAsia="pl-PL"/>
         </w:rPr>
         <w:t>.</w:t>
@@ -1041,7 +924,7 @@
           <w:lang w:eastAsia="pl-PL"/>
         </w:rPr>
         <w:drawing>
-          <wp:inline distT="0" distB="0" distL="0" distR="0" wp14:anchorId="1EA62E16" wp14:editId="6842D3A9">
+          <wp:inline distT="0" distB="0" distL="0" distR="0" wp14:anchorId="38DB530F" wp14:editId="510E2C0F">
             <wp:extent cx="2457450" cy="533400"/>
             <wp:effectExtent l="0" t="0" r="0" b="0"/>
             <wp:docPr id="4" name="Picture 4"/>
@@ -1174,9 +1057,8 @@
           <w:noProof/>
           <w:lang w:eastAsia="pl-PL"/>
         </w:rPr>
-        <w:lastRenderedPageBreak/>
         <w:drawing>
-          <wp:inline distT="0" distB="0" distL="0" distR="0" wp14:anchorId="30D04B05" wp14:editId="41DABE0E">
+          <wp:inline distT="0" distB="0" distL="0" distR="0" wp14:anchorId="27BD0B79" wp14:editId="1A6DFA80">
             <wp:extent cx="6557983" cy="1732574"/>
             <wp:effectExtent l="0" t="0" r="0" b="1270"/>
             <wp:docPr id="5" name="Picture 5"/>
@@ -1223,6 +1105,15 @@
     </w:p>
     <w:p>
       <w:pPr>
+        <w:jc w:val="center"/>
+        <w:rPr>
+          <w:color w:val="000000" w:themeColor="text1"/>
+          <w:lang w:val="en-US"/>
+        </w:rPr>
+      </w:pPr>
+    </w:p>
+    <w:p>
+      <w:pPr>
         <w:pStyle w:val="ListParagraph"/>
         <w:numPr>
           <w:ilvl w:val="0"/>
@@ -1246,29 +1137,38 @@
           <w:shd w:val="clear" w:color="auto" w:fill="FFFFFF"/>
           <w:lang w:val="en-US"/>
         </w:rPr>
+        <w:lastRenderedPageBreak/>
         <w:t>squid:S2189</w:t>
       </w:r>
     </w:p>
     <w:p>
       <w:pPr>
-        <w:rPr>
-          <w:rFonts w:ascii="Times New Roman" w:hAnsi="Times New Roman" w:cs="Times New Roman"/>
-          <w:color w:val="000000" w:themeColor="text1"/>
-          <w:sz w:val="24"/>
-          <w:szCs w:val="24"/>
+        <w:pStyle w:val="BodyText"/>
+        <w:spacing w:line="240" w:lineRule="auto"/>
+        <w:rPr>
           <w:lang w:val="en-US"/>
         </w:rPr>
       </w:pPr>
       <w:r>
         <w:rPr>
-          <w:rFonts w:ascii="Times New Roman" w:hAnsi="Times New Roman" w:cs="Times New Roman"/>
-          <w:color w:val="000000" w:themeColor="text1"/>
-          <w:sz w:val="24"/>
-          <w:szCs w:val="24"/>
           <w:shd w:val="clear" w:color="auto" w:fill="FFFFFF"/>
           <w:lang w:val="en-US"/>
         </w:rPr>
-        <w:t>An infinite loop is one that will never end while the program is running, i.e., you have to kill the program to get out of the loop. Whether it is by meeting the loop's end condition or via a </w:t>
+        <w:t>An infinite loop is one that will never end while the program is running, i.e., you have to kill the program to get out of the loop. Whether it is by meeting the loop</w:t>
+      </w:r>
+      <w:r>
+        <w:rPr>
+          <w:shd w:val="clear" w:color="auto" w:fill="FFFFFF"/>
+          <w:lang w:val="en-US"/>
+        </w:rPr>
+        <w:t>’</w:t>
+      </w:r>
+      <w:r>
+        <w:rPr>
+          <w:shd w:val="clear" w:color="auto" w:fill="FFFFFF"/>
+          <w:lang w:val="en-US"/>
+        </w:rPr>
+        <w:t>s end condition or via a </w:t>
       </w:r>
       <w:r>
         <w:rPr>
@@ -1284,10 +1184,6 @@
       </w:r>
       <w:r>
         <w:rPr>
-          <w:rFonts w:ascii="Times New Roman" w:hAnsi="Times New Roman" w:cs="Times New Roman"/>
-          <w:color w:val="000000" w:themeColor="text1"/>
-          <w:sz w:val="24"/>
-          <w:szCs w:val="24"/>
           <w:shd w:val="clear" w:color="auto" w:fill="FFFFFF"/>
           <w:lang w:val="en-US"/>
         </w:rPr>
@@ -1301,21 +1197,13 @@
           <w:lang w:val="en-US"/>
         </w:rPr>
       </w:pPr>
-    </w:p>
-    <w:p>
-      <w:pPr>
-        <w:jc w:val="center"/>
-        <w:rPr>
-          <w:lang w:val="en-US"/>
-        </w:rPr>
-      </w:pPr>
       <w:r>
         <w:rPr>
           <w:noProof/>
           <w:lang w:eastAsia="pl-PL"/>
         </w:rPr>
         <w:drawing>
-          <wp:inline distT="0" distB="0" distL="0" distR="0" wp14:anchorId="7647C08B" wp14:editId="39B2839E">
+          <wp:inline distT="0" distB="0" distL="0" distR="0" wp14:anchorId="009029B8" wp14:editId="359D1BA9">
             <wp:extent cx="3590925" cy="1047750"/>
             <wp:effectExtent l="0" t="0" r="9525" b="0"/>
             <wp:docPr id="6" name="Picture 6"/>
@@ -1353,110 +1241,6 @@
     </w:p>
     <w:p>
       <w:pPr>
-        <w:jc w:val="center"/>
-        <w:rPr>
-          <w:lang w:val="en-US"/>
-        </w:rPr>
-      </w:pPr>
-    </w:p>
-    <w:p>
-      <w:pPr>
-        <w:jc w:val="center"/>
-        <w:rPr>
-          <w:lang w:val="en-US"/>
-        </w:rPr>
-      </w:pPr>
-    </w:p>
-    <w:p>
-      <w:pPr>
-        <w:jc w:val="center"/>
-        <w:rPr>
-          <w:lang w:val="en-US"/>
-        </w:rPr>
-      </w:pPr>
-    </w:p>
-    <w:p>
-      <w:pPr>
-        <w:jc w:val="center"/>
-        <w:rPr>
-          <w:lang w:val="en-US"/>
-        </w:rPr>
-      </w:pPr>
-    </w:p>
-    <w:p>
-      <w:pPr>
-        <w:jc w:val="center"/>
-        <w:rPr>
-          <w:lang w:val="en-US"/>
-        </w:rPr>
-      </w:pPr>
-    </w:p>
-    <w:p>
-      <w:pPr>
-        <w:jc w:val="center"/>
-        <w:rPr>
-          <w:lang w:val="en-US"/>
-        </w:rPr>
-      </w:pPr>
-    </w:p>
-    <w:p>
-      <w:pPr>
-        <w:jc w:val="center"/>
-        <w:rPr>
-          <w:lang w:val="en-US"/>
-        </w:rPr>
-      </w:pPr>
-    </w:p>
-    <w:p>
-      <w:pPr>
-        <w:jc w:val="center"/>
-        <w:rPr>
-          <w:lang w:val="en-US"/>
-        </w:rPr>
-      </w:pPr>
-    </w:p>
-    <w:p>
-      <w:pPr>
-        <w:jc w:val="center"/>
-        <w:rPr>
-          <w:lang w:val="en-US"/>
-        </w:rPr>
-      </w:pPr>
-    </w:p>
-    <w:p>
-      <w:pPr>
-        <w:jc w:val="center"/>
-        <w:rPr>
-          <w:lang w:val="en-US"/>
-        </w:rPr>
-      </w:pPr>
-    </w:p>
-    <w:p>
-      <w:pPr>
-        <w:jc w:val="center"/>
-        <w:rPr>
-          <w:lang w:val="en-US"/>
-        </w:rPr>
-      </w:pPr>
-    </w:p>
-    <w:p>
-      <w:pPr>
-        <w:jc w:val="center"/>
-        <w:rPr>
-          <w:lang w:val="en-US"/>
-        </w:rPr>
-      </w:pPr>
-    </w:p>
-    <w:p>
-      <w:pPr>
-        <w:jc w:val="center"/>
-        <w:rPr>
-          <w:lang w:val="en-US"/>
-        </w:rPr>
-      </w:pPr>
-    </w:p>
-    <w:p>
-      <w:pPr>
         <w:pStyle w:val="ListParagraph"/>
         <w:numPr>
           <w:ilvl w:val="0"/>
@@ -1496,71 +1280,59 @@
     </w:p>
     <w:p>
       <w:pPr>
-        <w:shd w:val="clear" w:color="auto" w:fill="FFFFFF"/>
-        <w:spacing w:after="165" w:line="240" w:lineRule="auto"/>
-        <w:rPr>
-          <w:rFonts w:ascii="Times New Roman" w:eastAsia="Times New Roman" w:hAnsi="Times New Roman" w:cs="Times New Roman"/>
-          <w:color w:val="000000" w:themeColor="text1"/>
-          <w:sz w:val="24"/>
-          <w:szCs w:val="24"/>
+        <w:pStyle w:val="BodyText"/>
+        <w:spacing w:line="240" w:lineRule="auto"/>
+        <w:rPr>
           <w:lang w:val="en-US" w:eastAsia="pl-PL"/>
         </w:rPr>
       </w:pPr>
       <w:r>
         <w:rPr>
-          <w:rFonts w:ascii="Times New Roman" w:eastAsia="Times New Roman" w:hAnsi="Times New Roman" w:cs="Times New Roman"/>
-          <w:color w:val="000000" w:themeColor="text1"/>
-          <w:sz w:val="24"/>
-          <w:szCs w:val="24"/>
           <w:lang w:val="en-US" w:eastAsia="pl-PL"/>
         </w:rPr>
-        <w:lastRenderedPageBreak/>
         <w:t>A magic number is a number that comes out of nowhere, and is directly used in a statement. Magic numbers are often used, for instance to limit the number of iterations of a loops, to test the value of a property, etc.</w:t>
       </w:r>
     </w:p>
     <w:p>
       <w:pPr>
-        <w:shd w:val="clear" w:color="auto" w:fill="FFFFFF"/>
-        <w:spacing w:after="165" w:line="240" w:lineRule="auto"/>
-        <w:rPr>
-          <w:rFonts w:ascii="Times New Roman" w:eastAsia="Times New Roman" w:hAnsi="Times New Roman" w:cs="Times New Roman"/>
-          <w:color w:val="000000" w:themeColor="text1"/>
-          <w:sz w:val="24"/>
-          <w:szCs w:val="24"/>
+        <w:pStyle w:val="BodyText"/>
+        <w:spacing w:line="240" w:lineRule="auto"/>
+        <w:rPr>
           <w:lang w:val="en-US" w:eastAsia="pl-PL"/>
         </w:rPr>
       </w:pPr>
       <w:r>
         <w:rPr>
-          <w:rFonts w:ascii="Times New Roman" w:eastAsia="Times New Roman" w:hAnsi="Times New Roman" w:cs="Times New Roman"/>
-          <w:color w:val="000000" w:themeColor="text1"/>
-          <w:sz w:val="24"/>
-          <w:szCs w:val="24"/>
           <w:lang w:val="en-US" w:eastAsia="pl-PL"/>
         </w:rPr>
-        <w:t>Using magic numbers may seem obvious and straightforward when you're writing a piece of code, but they are much less obvious and straightforward at debugging time.</w:t>
+        <w:t>Using magic numbers may seem obvious and straightforward when you</w:t>
+      </w:r>
+      <w:r>
+        <w:rPr>
+          <w:lang w:val="en-US" w:eastAsia="pl-PL"/>
+        </w:rPr>
+        <w:t>’</w:t>
+      </w:r>
+      <w:r>
+        <w:rPr>
+          <w:lang w:val="en-US" w:eastAsia="pl-PL"/>
+        </w:rPr>
+        <w:t>re writing a piece of code, but they are much less obvious and straightforward at debugging time.</w:t>
       </w:r>
     </w:p>
     <w:p>
       <w:pPr>
-        <w:shd w:val="clear" w:color="auto" w:fill="FFFFFF"/>
-        <w:spacing w:after="165" w:line="240" w:lineRule="auto"/>
+        <w:pStyle w:val="Heading4"/>
         <w:jc w:val="center"/>
         <w:rPr>
-          <w:rFonts w:ascii="Times New Roman" w:eastAsia="Times New Roman" w:hAnsi="Times New Roman" w:cs="Times New Roman"/>
-          <w:color w:val="000000" w:themeColor="text1"/>
-          <w:sz w:val="24"/>
-          <w:szCs w:val="24"/>
+          <w:rFonts w:eastAsia="Times New Roman"/>
           <w:lang w:val="en-US" w:eastAsia="pl-PL"/>
         </w:rPr>
       </w:pPr>
       <w:proofErr w:type="spellStart"/>
       <w:r>
         <w:rPr>
-          <w:rFonts w:ascii="Times New Roman" w:eastAsia="Times New Roman" w:hAnsi="Times New Roman" w:cs="Times New Roman"/>
-          <w:color w:val="000000" w:themeColor="text1"/>
-          <w:sz w:val="24"/>
-          <w:szCs w:val="24"/>
+          <w:rFonts w:eastAsia="Times New Roman"/>
           <w:lang w:val="en-US" w:eastAsia="pl-PL"/>
         </w:rPr>
         <w:t>Przykład</w:t>
@@ -1568,10 +1340,7 @@
       <w:proofErr w:type="spellEnd"/>
       <w:r>
         <w:rPr>
-          <w:rFonts w:ascii="Times New Roman" w:eastAsia="Times New Roman" w:hAnsi="Times New Roman" w:cs="Times New Roman"/>
-          <w:color w:val="000000" w:themeColor="text1"/>
-          <w:sz w:val="24"/>
-          <w:szCs w:val="24"/>
+          <w:rFonts w:eastAsia="Times New Roman"/>
           <w:lang w:val="en-US" w:eastAsia="pl-PL"/>
         </w:rPr>
         <w:t xml:space="preserve"> 1</w:t>
@@ -1590,9 +1359,9 @@
           <w:lang w:eastAsia="pl-PL"/>
         </w:rPr>
         <w:drawing>
-          <wp:inline distT="0" distB="0" distL="0" distR="0" wp14:anchorId="7B679239" wp14:editId="4F6195F5">
-            <wp:extent cx="4733925" cy="1952625"/>
-            <wp:effectExtent l="0" t="0" r="9525" b="9525"/>
+          <wp:inline distT="0" distB="0" distL="0" distR="0" wp14:anchorId="61EC1F8C" wp14:editId="3A8322B7">
+            <wp:extent cx="4345229" cy="1792297"/>
+            <wp:effectExtent l="0" t="0" r="0" b="0"/>
             <wp:docPr id="7" name="Picture 7"/>
             <wp:cNvGraphicFramePr>
               <a:graphicFrameLocks xmlns:a="http://schemas.openxmlformats.org/drawingml/2006/main" noChangeAspect="1"/>
@@ -1613,7 +1382,7 @@
                   <pic:spPr>
                     <a:xfrm>
                       <a:off x="0" y="0"/>
-                      <a:ext cx="4733925" cy="1952625"/>
+                      <a:ext cx="4346139" cy="1792672"/>
                     </a:xfrm>
                     <a:prstGeom prst="rect">
                       <a:avLst/>
@@ -1636,24 +1405,17 @@
     </w:p>
     <w:p>
       <w:pPr>
-        <w:shd w:val="clear" w:color="auto" w:fill="FFFFFF"/>
-        <w:spacing w:after="165" w:line="240" w:lineRule="auto"/>
+        <w:pStyle w:val="Heading4"/>
         <w:jc w:val="center"/>
         <w:rPr>
-          <w:rFonts w:ascii="Times New Roman" w:eastAsia="Times New Roman" w:hAnsi="Times New Roman" w:cs="Times New Roman"/>
-          <w:color w:val="000000" w:themeColor="text1"/>
-          <w:sz w:val="24"/>
-          <w:szCs w:val="24"/>
+          <w:rFonts w:eastAsia="Times New Roman"/>
           <w:lang w:val="en-US" w:eastAsia="pl-PL"/>
         </w:rPr>
       </w:pPr>
       <w:proofErr w:type="spellStart"/>
       <w:r>
         <w:rPr>
-          <w:rFonts w:ascii="Times New Roman" w:eastAsia="Times New Roman" w:hAnsi="Times New Roman" w:cs="Times New Roman"/>
-          <w:color w:val="000000" w:themeColor="text1"/>
-          <w:sz w:val="24"/>
-          <w:szCs w:val="24"/>
+          <w:rFonts w:eastAsia="Times New Roman"/>
           <w:lang w:val="en-US" w:eastAsia="pl-PL"/>
         </w:rPr>
         <w:t>Przykład</w:t>
@@ -1661,23 +1423,10 @@
       <w:proofErr w:type="spellEnd"/>
       <w:r>
         <w:rPr>
-          <w:rFonts w:ascii="Times New Roman" w:eastAsia="Times New Roman" w:hAnsi="Times New Roman" w:cs="Times New Roman"/>
-          <w:color w:val="000000" w:themeColor="text1"/>
-          <w:sz w:val="24"/>
-          <w:szCs w:val="24"/>
+          <w:rFonts w:eastAsia="Times New Roman"/>
           <w:lang w:val="en-US" w:eastAsia="pl-PL"/>
         </w:rPr>
-        <w:t xml:space="preserve"> </w:t>
-      </w:r>
-      <w:r>
-        <w:rPr>
-          <w:rFonts w:ascii="Times New Roman" w:eastAsia="Times New Roman" w:hAnsi="Times New Roman" w:cs="Times New Roman"/>
-          <w:color w:val="000000" w:themeColor="text1"/>
-          <w:sz w:val="24"/>
-          <w:szCs w:val="24"/>
-          <w:lang w:val="en-US" w:eastAsia="pl-PL"/>
-        </w:rPr>
-        <w:t>2</w:t>
+        <w:t xml:space="preserve"> 2</w:t>
       </w:r>
     </w:p>
     <w:p>
@@ -1693,9 +1442,9 @@
           <w:lang w:eastAsia="pl-PL"/>
         </w:rPr>
         <w:drawing>
-          <wp:inline distT="0" distB="0" distL="0" distR="0" wp14:anchorId="6DC2BE94" wp14:editId="63162727">
-            <wp:extent cx="5113325" cy="898758"/>
-            <wp:effectExtent l="0" t="0" r="0" b="0"/>
+          <wp:inline distT="0" distB="0" distL="0" distR="0" wp14:anchorId="53D78CB0" wp14:editId="0F3D1D59">
+            <wp:extent cx="4725619" cy="830612"/>
+            <wp:effectExtent l="0" t="0" r="0" b="7620"/>
             <wp:docPr id="8" name="Picture 8"/>
             <wp:cNvGraphicFramePr>
               <a:graphicFrameLocks xmlns:a="http://schemas.openxmlformats.org/drawingml/2006/main" noChangeAspect="1"/>
@@ -1716,7 +1465,7 @@
                   <pic:spPr>
                     <a:xfrm>
                       <a:off x="0" y="0"/>
-                      <a:ext cx="5117702" cy="899527"/>
+                      <a:ext cx="4729664" cy="831323"/>
                     </a:xfrm>
                     <a:prstGeom prst="rect">
                       <a:avLst/>
@@ -1739,24 +1488,17 @@
     </w:p>
     <w:p>
       <w:pPr>
-        <w:shd w:val="clear" w:color="auto" w:fill="FFFFFF"/>
-        <w:spacing w:after="165" w:line="240" w:lineRule="auto"/>
+        <w:pStyle w:val="Heading4"/>
         <w:jc w:val="center"/>
         <w:rPr>
-          <w:rFonts w:ascii="Times New Roman" w:eastAsia="Times New Roman" w:hAnsi="Times New Roman" w:cs="Times New Roman"/>
-          <w:color w:val="000000" w:themeColor="text1"/>
-          <w:sz w:val="24"/>
-          <w:szCs w:val="24"/>
+          <w:rFonts w:eastAsia="Times New Roman"/>
           <w:lang w:val="en-US" w:eastAsia="pl-PL"/>
         </w:rPr>
       </w:pPr>
       <w:proofErr w:type="spellStart"/>
       <w:r>
         <w:rPr>
-          <w:rFonts w:ascii="Times New Roman" w:eastAsia="Times New Roman" w:hAnsi="Times New Roman" w:cs="Times New Roman"/>
-          <w:color w:val="000000" w:themeColor="text1"/>
-          <w:sz w:val="24"/>
-          <w:szCs w:val="24"/>
+          <w:rFonts w:eastAsia="Times New Roman"/>
           <w:lang w:val="en-US" w:eastAsia="pl-PL"/>
         </w:rPr>
         <w:t>Przykład</w:t>
@@ -1764,23 +1506,10 @@
       <w:proofErr w:type="spellEnd"/>
       <w:r>
         <w:rPr>
-          <w:rFonts w:ascii="Times New Roman" w:eastAsia="Times New Roman" w:hAnsi="Times New Roman" w:cs="Times New Roman"/>
-          <w:color w:val="000000" w:themeColor="text1"/>
-          <w:sz w:val="24"/>
-          <w:szCs w:val="24"/>
+          <w:rFonts w:eastAsia="Times New Roman"/>
           <w:lang w:val="en-US" w:eastAsia="pl-PL"/>
         </w:rPr>
-        <w:t xml:space="preserve"> </w:t>
-      </w:r>
-      <w:r>
-        <w:rPr>
-          <w:rFonts w:ascii="Times New Roman" w:eastAsia="Times New Roman" w:hAnsi="Times New Roman" w:cs="Times New Roman"/>
-          <w:color w:val="000000" w:themeColor="text1"/>
-          <w:sz w:val="24"/>
-          <w:szCs w:val="24"/>
-          <w:lang w:val="en-US" w:eastAsia="pl-PL"/>
-        </w:rPr>
-        <w:t>3</w:t>
+        <w:t xml:space="preserve"> 3</w:t>
       </w:r>
     </w:p>
     <w:p>
@@ -1796,7 +1525,7 @@
           <w:lang w:eastAsia="pl-PL"/>
         </w:rPr>
         <w:drawing>
-          <wp:inline distT="0" distB="0" distL="0" distR="0" wp14:anchorId="46C4E991" wp14:editId="0B413B04">
+          <wp:inline distT="0" distB="0" distL="0" distR="0" wp14:anchorId="37B4857C" wp14:editId="2371C236">
             <wp:extent cx="5610758" cy="1907037"/>
             <wp:effectExtent l="0" t="0" r="9525" b="0"/>
             <wp:docPr id="2" name="Picture 2"/>
@@ -1834,19 +1563,30 @@
     </w:p>
     <w:p>
       <w:pPr>
-        <w:jc w:val="center"/>
-        <w:rPr>
-          <w:lang w:val="en-US"/>
-        </w:rPr>
-      </w:pPr>
+        <w:pStyle w:val="ListParagraph"/>
+        <w:numPr>
+          <w:ilvl w:val="0"/>
+          <w:numId w:val="8"/>
+        </w:numPr>
+      </w:pPr>
+      <w:r>
+        <w:lastRenderedPageBreak/>
+        <w:t>N</w:t>
+      </w:r>
+      <w:r>
+        <w:t>azwy metod</w:t>
+      </w:r>
     </w:p>
     <w:p>
       <w:pPr>
-        <w:jc w:val="center"/>
-        <w:rPr>
-          <w:lang w:val="en-US"/>
-        </w:rPr>
-      </w:pPr>
+        <w:pStyle w:val="BodyText"/>
+      </w:pPr>
+      <w:r>
+        <w:t>Zmiana nazw metod na o</w:t>
+      </w:r>
+      <w:r>
+        <w:t>dpowiadające ich roli w kodzie. Metoda odpowiedzialna za wypelnianie pustej tablicy spacjami zdecydowanie lepiej brzmi w poprawionej wersji:</w:t>
+      </w:r>
     </w:p>
     <w:p>
       <w:pPr>
@@ -1855,54 +1595,13 @@
           <w:lang w:val="en-US"/>
         </w:rPr>
       </w:pPr>
-    </w:p>
-    <w:p>
-      <w:pPr>
-        <w:jc w:val="center"/>
-        <w:rPr>
-          <w:lang w:val="en-US"/>
-        </w:rPr>
-      </w:pPr>
-    </w:p>
-    <w:p>
-      <w:pPr>
-        <w:jc w:val="center"/>
-        <w:rPr>
-          <w:lang w:val="en-US"/>
-        </w:rPr>
-      </w:pPr>
-    </w:p>
-    <w:p>
-      <w:pPr>
-        <w:jc w:val="center"/>
-        <w:rPr>
-          <w:lang w:val="en-US"/>
-        </w:rPr>
-      </w:pPr>
-    </w:p>
-    <w:p>
-      <w:r>
-        <w:lastRenderedPageBreak/>
-        <w:t>Zmiana nazw metod na o</w:t>
-      </w:r>
-      <w:r>
-        <w:t>dpowiadające ich roli w kodzie. Metoda odpowiedzialna za wypelnianie pustej tablicy spacjami zdecydowanie lepiej brzmi w poprawionej wersji:</w:t>
-      </w:r>
-    </w:p>
-    <w:p>
-      <w:pPr>
-        <w:jc w:val="center"/>
-        <w:rPr>
-          <w:lang w:val="en-US"/>
-        </w:rPr>
-      </w:pPr>
       <w:r>
         <w:rPr>
           <w:noProof/>
           <w:lang w:eastAsia="pl-PL"/>
         </w:rPr>
         <w:drawing>
-          <wp:inline distT="0" distB="0" distL="0" distR="0" wp14:anchorId="3D7529E5" wp14:editId="52D503BE">
+          <wp:inline distT="0" distB="0" distL="0" distR="0" wp14:anchorId="77586531" wp14:editId="152EFB25">
             <wp:extent cx="4228186" cy="604026"/>
             <wp:effectExtent l="0" t="0" r="1270" b="5715"/>
             <wp:docPr id="9" name="Picture 9"/>
@@ -1943,7 +1642,7 @@
           <w:lang w:eastAsia="pl-PL"/>
         </w:rPr>
         <w:drawing>
-          <wp:inline distT="0" distB="0" distL="0" distR="0" wp14:anchorId="24D03517" wp14:editId="62916A80">
+          <wp:inline distT="0" distB="0" distL="0" distR="0" wp14:anchorId="4665751C" wp14:editId="3D4A95A1">
             <wp:extent cx="4242816" cy="705031"/>
             <wp:effectExtent l="0" t="0" r="5715" b="0"/>
             <wp:docPr id="11" name="Picture 11"/>
@@ -1988,30 +1687,48 @@
       </w:pPr>
     </w:p>
     <w:p>
-      <w:r>
-        <w:t>Skrócenie metody przy wykorzystaniu g</w:t>
-      </w:r>
-      <w:r>
-        <w:t>lobalnych zmiennych</w:t>
-      </w:r>
-      <w:r>
-        <w:t>. Prze</w:t>
-      </w:r>
-      <w:r>
-        <w:t xml:space="preserve">z przypadek </w:t>
-      </w:r>
-      <w:r>
-        <w:t>przesylano parametry x i y, które już by</w:t>
-      </w:r>
-      <w:r>
-        <w:t>ł</w:t>
-      </w:r>
-      <w:r>
-        <w:t>y dostępne jako wartości globalne.</w:t>
+      <w:pPr>
+        <w:pStyle w:val="ListParagraph"/>
+        <w:numPr>
+          <w:ilvl w:val="0"/>
+          <w:numId w:val="8"/>
+        </w:numPr>
+      </w:pPr>
+      <w:r>
+        <w:t>Z</w:t>
+      </w:r>
+      <w:r>
+        <w:t>mienne globalne</w:t>
       </w:r>
     </w:p>
     <w:p>
       <w:pPr>
+        <w:pStyle w:val="BodyText"/>
+      </w:pPr>
+      <w:r>
+        <w:t>Skrócenie metody przy wykorzystaniu g</w:t>
+      </w:r>
+      <w:r>
+        <w:t>lobalnych zmiennych</w:t>
+      </w:r>
+      <w:r>
+        <w:t>. Prze</w:t>
+      </w:r>
+      <w:r>
+        <w:t xml:space="preserve">z przypadek </w:t>
+      </w:r>
+      <w:r>
+        <w:t>przesylano parametry x i y, które już by</w:t>
+      </w:r>
+      <w:r>
+        <w:t>ł</w:t>
+      </w:r>
+      <w:r>
+        <w:t>y dostępne jako wartości globalne.</w:t>
+      </w:r>
+    </w:p>
+    <w:p>
+      <w:pPr>
         <w:jc w:val="center"/>
         <w:rPr>
           <w:lang w:val="en-US"/>
@@ -2023,7 +1740,7 @@
           <w:lang w:eastAsia="pl-PL"/>
         </w:rPr>
         <w:drawing>
-          <wp:inline distT="0" distB="0" distL="0" distR="0" wp14:anchorId="2FE44421" wp14:editId="55AAE880">
+          <wp:inline distT="0" distB="0" distL="0" distR="0" wp14:anchorId="0D0E6296" wp14:editId="7BE8C305">
             <wp:extent cx="5972810" cy="807085"/>
             <wp:effectExtent l="0" t="0" r="8890" b="0"/>
             <wp:docPr id="10" name="Picture 10"/>
@@ -2061,12 +1778,28 @@
     </w:p>
     <w:p>
       <w:pPr>
+        <w:pStyle w:val="ListParagraph"/>
+        <w:numPr>
+          <w:ilvl w:val="0"/>
+          <w:numId w:val="8"/>
+        </w:numPr>
         <w:rPr>
           <w:lang w:val="en-US"/>
         </w:rPr>
       </w:pPr>
+      <w:proofErr w:type="spellStart"/>
+      <w:r>
+        <w:rPr>
+          <w:lang w:val="en-US"/>
+        </w:rPr>
+        <w:t>obiektowość</w:t>
+      </w:r>
+      <w:proofErr w:type="spellEnd"/>
     </w:p>
     <w:p>
+      <w:pPr>
+        <w:pStyle w:val="BodyText"/>
+      </w:pPr>
       <w:r>
         <w:t>Utworzenie klasy, która reprezentowala m</w:t>
       </w:r>
@@ -2084,7 +1817,7 @@
           <w:lang w:eastAsia="pl-PL"/>
         </w:rPr>
         <w:drawing>
-          <wp:inline distT="0" distB="0" distL="0" distR="0" wp14:anchorId="4B8138E7" wp14:editId="3770D4EE">
+          <wp:inline distT="0" distB="0" distL="0" distR="0" wp14:anchorId="30868545" wp14:editId="33B387D3">
             <wp:extent cx="5237683" cy="1470071"/>
             <wp:effectExtent l="0" t="0" r="1270" b="0"/>
             <wp:docPr id="14" name="Picture 14"/>
@@ -2130,7 +1863,7 @@
           <w:lang w:eastAsia="pl-PL"/>
         </w:rPr>
         <w:drawing>
-          <wp:inline distT="0" distB="0" distL="0" distR="0" wp14:anchorId="2B8270A7" wp14:editId="46287888">
+          <wp:inline distT="0" distB="0" distL="0" distR="0" wp14:anchorId="58E4018A" wp14:editId="3E1C003F">
             <wp:extent cx="5259629" cy="256032"/>
             <wp:effectExtent l="0" t="0" r="0" b="0"/>
             <wp:docPr id="12" name="Picture 12"/>
@@ -2171,7 +1904,7 @@
           <w:lang w:eastAsia="pl-PL"/>
         </w:rPr>
         <w:drawing>
-          <wp:inline distT="0" distB="0" distL="0" distR="0" wp14:anchorId="19A4C649" wp14:editId="61579FEE">
+          <wp:inline distT="0" distB="0" distL="0" distR="0" wp14:anchorId="5342470E" wp14:editId="30ACB995">
             <wp:extent cx="5244998" cy="474466"/>
             <wp:effectExtent l="0" t="0" r="0" b="1905"/>
             <wp:docPr id="13" name="Picture 13"/>
@@ -2206,6 +1939,37 @@
           </wp:inline>
         </w:drawing>
       </w:r>
+      <w:bookmarkStart w:id="0" w:name="_GoBack"/>
+      <w:bookmarkEnd w:id="0"/>
+    </w:p>
+    <w:p>
+      <w:pPr>
+        <w:jc w:val="center"/>
+      </w:pPr>
+    </w:p>
+    <w:p>
+      <w:pPr>
+        <w:pStyle w:val="Heading3"/>
+        <w:numPr>
+          <w:ilvl w:val="0"/>
+          <w:numId w:val="2"/>
+        </w:numPr>
+      </w:pPr>
+      <w:r>
+        <w:t>Podsumowanie</w:t>
+      </w:r>
+    </w:p>
+    <w:p>
+      <w:pPr>
+        <w:pStyle w:val="BodyText"/>
+      </w:pPr>
+      <w:r>
+        <w:t xml:space="preserve"> </w:t>
+      </w:r>
+      <w:r>
+        <w:tab/>
+        <w:t>Dzięki projektowi w którym skupialiśmy się na poprawie kodu w oparciu o  clean code nauczyliśmy się wielu ciekawych narzędzi jak i idącej za tym wiedzy. Niektóre ostrzeżenia komunikowane przez narzedzia do refactoringu nie były dla nas oczywiste. Samo zagadnienie pisania czystego kodu okazało się bardzo rozległe i pełne ciekawych informacji. Bez wątpienia wyciągnęliśmy z tego wiele doświadczenia które posłuży nam w przyszłości.</w:t>
+      </w:r>
     </w:p>
     <w:sectPr>
       <w:footerReference w:type="default" r:id="rId23"/>
@@ -2277,7 +2041,7 @@
           <w:rPr>
             <w:noProof/>
           </w:rPr>
-          <w:t>2</w:t>
+          <w:t>4</w:t>
         </w:r>
         <w:r>
           <w:rPr>
@@ -2324,6 +2088,27 @@
 <file path=word/numbering.xml><?xml version="1.0" encoding="utf-8"?>
 <w:numbering xmlns:wpc="http://schemas.microsoft.com/office/word/2010/wordprocessingCanvas" xmlns:mc="http://schemas.openxmlformats.org/markup-compatibility/2006" xmlns:o="urn:schemas-microsoft-com:office:office" xmlns:r="http://schemas.openxmlformats.org/officeDocument/2006/relationships" xmlns:m="http://schemas.openxmlformats.org/officeDocument/2006/math" xmlns:v="urn:schemas-microsoft-com:vml" xmlns:wp14="http://schemas.microsoft.com/office/word/2010/wordprocessingDrawing" xmlns:wp="http://schemas.openxmlformats.org/drawingml/2006/wordprocessingDrawing" xmlns:w10="urn:schemas-microsoft-com:office:word" xmlns:w="http://schemas.openxmlformats.org/wordprocessingml/2006/main" xmlns:w14="http://schemas.microsoft.com/office/word/2010/wordml" xmlns:wpg="http://schemas.microsoft.com/office/word/2010/wordprocessingGroup" xmlns:wpi="http://schemas.microsoft.com/office/word/2010/wordprocessingInk" xmlns:wne="http://schemas.microsoft.com/office/word/2006/wordml" xmlns:wps="http://schemas.microsoft.com/office/word/2010/wordprocessingShape" mc:Ignorable="w14 wp14">
   <w:abstractNum w:abstractNumId="0">
+    <w:nsid w:val="FFFFFF83"/>
+    <w:multiLevelType w:val="singleLevel"/>
+    <w:tmpl w:val="FF7847EC"/>
+    <w:lvl w:ilvl="0">
+      <w:start w:val="1"/>
+      <w:numFmt w:val="bullet"/>
+      <w:pStyle w:val="ListBullet2"/>
+      <w:lvlText w:val=""/>
+      <w:lvlJc w:val="left"/>
+      <w:pPr>
+        <w:tabs>
+          <w:tab w:val="num" w:pos="643"/>
+        </w:tabs>
+        <w:ind w:left="643" w:hanging="360"/>
+      </w:pPr>
+      <w:rPr>
+        <w:rFonts w:ascii="Symbol" w:hAnsi="Symbol" w:hint="default"/>
+      </w:rPr>
+    </w:lvl>
+  </w:abstractNum>
+  <w:abstractNum w:abstractNumId="1">
     <w:nsid w:val="010D0E9A"/>
     <w:multiLevelType w:val="hybridMultilevel"/>
     <w:tmpl w:val="DBFAB3F0"/>
@@ -2436,7 +2221,7 @@
       </w:rPr>
     </w:lvl>
   </w:abstractNum>
-  <w:abstractNum w:abstractNumId="1">
+  <w:abstractNum w:abstractNumId="2">
     <w:nsid w:val="108C7959"/>
     <w:multiLevelType w:val="hybridMultilevel"/>
     <w:tmpl w:val="427C14B4"/>
@@ -2549,7 +2334,7 @@
       </w:rPr>
     </w:lvl>
   </w:abstractNum>
-  <w:abstractNum w:abstractNumId="2">
+  <w:abstractNum w:abstractNumId="3">
     <w:nsid w:val="1ACF34AE"/>
     <w:multiLevelType w:val="hybridMultilevel"/>
     <w:tmpl w:val="57D4F796"/>
@@ -2662,7 +2447,7 @@
       </w:rPr>
     </w:lvl>
   </w:abstractNum>
-  <w:abstractNum w:abstractNumId="3">
+  <w:abstractNum w:abstractNumId="4">
     <w:nsid w:val="488F4E02"/>
     <w:multiLevelType w:val="hybridMultilevel"/>
     <w:tmpl w:val="2BDCF808"/>
@@ -2751,7 +2536,7 @@
       </w:pPr>
     </w:lvl>
   </w:abstractNum>
-  <w:abstractNum w:abstractNumId="4">
+  <w:abstractNum w:abstractNumId="5">
     <w:nsid w:val="4EF26569"/>
     <w:multiLevelType w:val="multilevel"/>
     <w:tmpl w:val="5FD25A36"/>
@@ -2900,7 +2685,7 @@
       </w:rPr>
     </w:lvl>
   </w:abstractNum>
-  <w:abstractNum w:abstractNumId="5">
+  <w:abstractNum w:abstractNumId="6">
     <w:nsid w:val="559F6ED2"/>
     <w:multiLevelType w:val="hybridMultilevel"/>
     <w:tmpl w:val="6CC43BE6"/>
@@ -2989,7 +2774,7 @@
       </w:pPr>
     </w:lvl>
   </w:abstractNum>
-  <w:abstractNum w:abstractNumId="6">
+  <w:abstractNum w:abstractNumId="7">
     <w:nsid w:val="642B12AD"/>
     <w:multiLevelType w:val="hybridMultilevel"/>
     <w:tmpl w:val="E2D246B8"/>
@@ -3102,10 +2887,10 @@
       </w:rPr>
     </w:lvl>
   </w:abstractNum>
-  <w:abstractNum w:abstractNumId="7">
+  <w:abstractNum w:abstractNumId="8">
     <w:nsid w:val="760034BC"/>
     <w:multiLevelType w:val="hybridMultilevel"/>
-    <w:tmpl w:val="DD9EB8CA"/>
+    <w:tmpl w:val="174C2EFA"/>
     <w:lvl w:ilvl="0" w:tplc="04150001">
       <w:start w:val="1"/>
       <w:numFmt w:val="bullet"/>
@@ -3216,28 +3001,31 @@
     </w:lvl>
   </w:abstractNum>
   <w:num w:numId="1">
+    <w:abstractNumId w:val="4"/>
+  </w:num>
+  <w:num w:numId="2">
+    <w:abstractNumId w:val="6"/>
+  </w:num>
+  <w:num w:numId="3">
+    <w:abstractNumId w:val="2"/>
+  </w:num>
+  <w:num w:numId="4">
+    <w:abstractNumId w:val="7"/>
+  </w:num>
+  <w:num w:numId="5">
     <w:abstractNumId w:val="3"/>
   </w:num>
-  <w:num w:numId="2">
+  <w:num w:numId="6">
+    <w:abstractNumId w:val="1"/>
+  </w:num>
+  <w:num w:numId="7">
     <w:abstractNumId w:val="5"/>
   </w:num>
-  <w:num w:numId="3">
-    <w:abstractNumId w:val="1"/>
+  <w:num w:numId="8">
+    <w:abstractNumId w:val="8"/>
   </w:num>
-  <w:num w:numId="4">
-    <w:abstractNumId w:val="6"/>
-  </w:num>
-  <w:num w:numId="5">
-    <w:abstractNumId w:val="2"/>
-  </w:num>
-  <w:num w:numId="6">
+  <w:num w:numId="9">
     <w:abstractNumId w:val="0"/>
-  </w:num>
-  <w:num w:numId="7">
-    <w:abstractNumId w:val="4"/>
-  </w:num>
-  <w:num w:numId="8">
-    <w:abstractNumId w:val="7"/>
   </w:num>
 </w:numbering>
 </file>
@@ -4771,6 +4559,56 @@
       <w:szCs w:val="20"/>
     </w:rPr>
   </w:style>
+  <w:style w:type="paragraph" w:styleId="ListBullet2">
+    <w:name w:val="List Bullet 2"/>
+    <w:basedOn w:val="Normal"/>
+    <w:uiPriority w:val="99"/>
+    <w:unhideWhenUsed/>
+    <w:rsid w:val="00236374"/>
+    <w:pPr>
+      <w:numPr>
+        <w:numId w:val="9"/>
+      </w:numPr>
+      <w:contextualSpacing/>
+    </w:pPr>
+  </w:style>
+  <w:style w:type="paragraph" w:styleId="BodyText">
+    <w:name w:val="Body Text"/>
+    <w:basedOn w:val="Normal"/>
+    <w:link w:val="BodyTextChar"/>
+    <w:uiPriority w:val="99"/>
+    <w:unhideWhenUsed/>
+    <w:rsid w:val="00236374"/>
+    <w:pPr>
+      <w:spacing w:after="120"/>
+    </w:pPr>
+  </w:style>
+  <w:style w:type="character" w:customStyle="1" w:styleId="BodyTextChar">
+    <w:name w:val="Body Text Char"/>
+    <w:basedOn w:val="DefaultParagraphFont"/>
+    <w:link w:val="BodyText"/>
+    <w:uiPriority w:val="99"/>
+    <w:rsid w:val="00236374"/>
+  </w:style>
+  <w:style w:type="paragraph" w:styleId="BodyTextIndent">
+    <w:name w:val="Body Text Indent"/>
+    <w:basedOn w:val="Normal"/>
+    <w:link w:val="BodyTextIndentChar"/>
+    <w:uiPriority w:val="99"/>
+    <w:unhideWhenUsed/>
+    <w:rsid w:val="00236374"/>
+    <w:pPr>
+      <w:spacing w:after="120"/>
+      <w:ind w:left="283"/>
+    </w:pPr>
+  </w:style>
+  <w:style w:type="character" w:customStyle="1" w:styleId="BodyTextIndentChar">
+    <w:name w:val="Body Text Indent Char"/>
+    <w:basedOn w:val="DefaultParagraphFont"/>
+    <w:link w:val="BodyTextIndent"/>
+    <w:uiPriority w:val="99"/>
+    <w:rsid w:val="00236374"/>
+  </w:style>
 </w:styles>
 </file>
 
@@ -6302,6 +6140,56 @@
       <w:sz w:val="20"/>
       <w:szCs w:val="20"/>
     </w:rPr>
+  </w:style>
+  <w:style w:type="paragraph" w:styleId="ListBullet2">
+    <w:name w:val="List Bullet 2"/>
+    <w:basedOn w:val="Normal"/>
+    <w:uiPriority w:val="99"/>
+    <w:unhideWhenUsed/>
+    <w:rsid w:val="00236374"/>
+    <w:pPr>
+      <w:numPr>
+        <w:numId w:val="9"/>
+      </w:numPr>
+      <w:contextualSpacing/>
+    </w:pPr>
+  </w:style>
+  <w:style w:type="paragraph" w:styleId="BodyText">
+    <w:name w:val="Body Text"/>
+    <w:basedOn w:val="Normal"/>
+    <w:link w:val="BodyTextChar"/>
+    <w:uiPriority w:val="99"/>
+    <w:unhideWhenUsed/>
+    <w:rsid w:val="00236374"/>
+    <w:pPr>
+      <w:spacing w:after="120"/>
+    </w:pPr>
+  </w:style>
+  <w:style w:type="character" w:customStyle="1" w:styleId="BodyTextChar">
+    <w:name w:val="Body Text Char"/>
+    <w:basedOn w:val="DefaultParagraphFont"/>
+    <w:link w:val="BodyText"/>
+    <w:uiPriority w:val="99"/>
+    <w:rsid w:val="00236374"/>
+  </w:style>
+  <w:style w:type="paragraph" w:styleId="BodyTextIndent">
+    <w:name w:val="Body Text Indent"/>
+    <w:basedOn w:val="Normal"/>
+    <w:link w:val="BodyTextIndentChar"/>
+    <w:uiPriority w:val="99"/>
+    <w:unhideWhenUsed/>
+    <w:rsid w:val="00236374"/>
+    <w:pPr>
+      <w:spacing w:after="120"/>
+      <w:ind w:left="283"/>
+    </w:pPr>
+  </w:style>
+  <w:style w:type="character" w:customStyle="1" w:styleId="BodyTextIndentChar">
+    <w:name w:val="Body Text Indent Char"/>
+    <w:basedOn w:val="DefaultParagraphFont"/>
+    <w:link w:val="BodyTextIndent"/>
+    <w:uiPriority w:val="99"/>
+    <w:rsid w:val="00236374"/>
   </w:style>
 </w:styles>
 </file>
@@ -6596,7 +6484,7 @@
 </file>
 
 <file path=customXml/itemProps1.xml><?xml version="1.0" encoding="utf-8"?>
-<ds:datastoreItem xmlns:ds="http://schemas.openxmlformats.org/officeDocument/2006/customXml" ds:itemID="{18B37CF6-6D2C-4C50-B03F-21FF67AC6CD4}">
+<ds:datastoreItem xmlns:ds="http://schemas.openxmlformats.org/officeDocument/2006/customXml" ds:itemID="{5F41499D-F21A-4732-B44D-C64D1D06E22F}">
   <ds:schemaRefs>
     <ds:schemaRef ds:uri="http://schemas.openxmlformats.org/officeDocument/2006/bibliography"/>
   </ds:schemaRefs>

</xml_diff>

<commit_message>
added another reactor stuff
</commit_message>
<xml_diff>
--- a/sprawozdanie.docx
+++ b/sprawozdanie.docx
@@ -1778,38 +1778,35 @@
     </w:p>
     <w:p>
       <w:pPr>
+        <w:jc w:val="center"/>
+        <w:rPr>
+          <w:lang w:val="en-US"/>
+        </w:rPr>
+      </w:pPr>
+    </w:p>
+    <w:p>
+      <w:pPr>
         <w:pStyle w:val="ListParagraph"/>
         <w:numPr>
           <w:ilvl w:val="0"/>
           <w:numId w:val="8"/>
         </w:numPr>
+      </w:pPr>
+      <w:r>
+        <w:t>Pola klasy</w:t>
+      </w:r>
+    </w:p>
+    <w:p>
+      <w:r>
+        <w:t>Zmienne które wykorzystywane są w większości metod zostaly zmienione na pola przypisane do klasy odpowiedzialnej za przepływ informacji w grze. Dzięki temu nie ma potrzeby przesyłania wielu parametrów w metodach.</w:t>
+      </w:r>
+    </w:p>
+    <w:p>
+      <w:pPr>
+        <w:jc w:val="center"/>
         <w:rPr>
           <w:lang w:val="en-US"/>
         </w:rPr>
-      </w:pPr>
-      <w:proofErr w:type="spellStart"/>
-      <w:r>
-        <w:rPr>
-          <w:lang w:val="en-US"/>
-        </w:rPr>
-        <w:t>obiektowość</w:t>
-      </w:r>
-      <w:proofErr w:type="spellEnd"/>
-    </w:p>
-    <w:p>
-      <w:pPr>
-        <w:pStyle w:val="BodyText"/>
-      </w:pPr>
-      <w:r>
-        <w:t>Utworzenie klasy, która reprezentowala m</w:t>
-      </w:r>
-      <w:r>
-        <w:t>rówkę, tworząc spójną całość i nierozerwalność zmiennych x oraz y kluczowych do zdefiniowania obiektu mrówka.</w:t>
-      </w:r>
-    </w:p>
-    <w:p>
-      <w:pPr>
-        <w:jc w:val="center"/>
       </w:pPr>
       <w:r>
         <w:rPr>
@@ -1817,10 +1814,10 @@
           <w:lang w:eastAsia="pl-PL"/>
         </w:rPr>
         <w:drawing>
-          <wp:inline distT="0" distB="0" distL="0" distR="0" wp14:anchorId="30868545" wp14:editId="33B387D3">
-            <wp:extent cx="5237683" cy="1470071"/>
-            <wp:effectExtent l="0" t="0" r="1270" b="0"/>
-            <wp:docPr id="14" name="Picture 14"/>
+          <wp:inline distT="0" distB="0" distL="0" distR="0" wp14:anchorId="60147B1A" wp14:editId="433677FD">
+            <wp:extent cx="4352925" cy="533400"/>
+            <wp:effectExtent l="0" t="0" r="9525" b="0"/>
+            <wp:docPr id="15" name="Picture 15"/>
             <wp:cNvGraphicFramePr>
               <a:graphicFrameLocks xmlns:a="http://schemas.openxmlformats.org/drawingml/2006/main" noChangeAspect="1"/>
             </wp:cNvGraphicFramePr>
@@ -1840,7 +1837,7 @@
                   <pic:spPr>
                     <a:xfrm>
                       <a:off x="0" y="0"/>
-                      <a:ext cx="5250841" cy="1473764"/>
+                      <a:ext cx="4352925" cy="533400"/>
                     </a:xfrm>
                     <a:prstGeom prst="rect">
                       <a:avLst/>
@@ -1856,6 +1853,48 @@
     <w:p>
       <w:pPr>
         <w:jc w:val="center"/>
+        <w:rPr>
+          <w:lang w:val="en-US"/>
+        </w:rPr>
+      </w:pPr>
+    </w:p>
+    <w:p>
+      <w:pPr>
+        <w:pStyle w:val="ListParagraph"/>
+        <w:numPr>
+          <w:ilvl w:val="0"/>
+          <w:numId w:val="8"/>
+        </w:numPr>
+        <w:rPr>
+          <w:lang w:val="en-US"/>
+        </w:rPr>
+      </w:pPr>
+      <w:proofErr w:type="spellStart"/>
+      <w:r>
+        <w:rPr>
+          <w:lang w:val="en-US"/>
+        </w:rPr>
+        <w:t>O</w:t>
+      </w:r>
+      <w:r>
+        <w:rPr>
+          <w:lang w:val="en-US"/>
+        </w:rPr>
+        <w:t>biektowość</w:t>
+      </w:r>
+      <w:proofErr w:type="spellEnd"/>
+    </w:p>
+    <w:p>
+      <w:r>
+        <w:t>Utworzenie klasy odpowiedzialnej za u</w:t>
+      </w:r>
+      <w:r>
+        <w:t xml:space="preserve">ruchamianie i przepływ informacji w grze. Uzyskano dzięki temu wyodrębnienie samej gry od procesu uruchomienia programu. </w:t>
+      </w:r>
+    </w:p>
+    <w:p>
+      <w:pPr>
+        <w:pStyle w:val="ListParagraph"/>
       </w:pPr>
       <w:r>
         <w:rPr>
@@ -1863,10 +1902,10 @@
           <w:lang w:eastAsia="pl-PL"/>
         </w:rPr>
         <w:drawing>
-          <wp:inline distT="0" distB="0" distL="0" distR="0" wp14:anchorId="58E4018A" wp14:editId="3E1C003F">
-            <wp:extent cx="5259629" cy="256032"/>
-            <wp:effectExtent l="0" t="0" r="0" b="0"/>
-            <wp:docPr id="12" name="Picture 12"/>
+          <wp:inline distT="0" distB="0" distL="0" distR="0" wp14:anchorId="7E8E78C9" wp14:editId="1978075A">
+            <wp:extent cx="5972810" cy="768985"/>
+            <wp:effectExtent l="0" t="0" r="8890" b="0"/>
+            <wp:docPr id="16" name="Picture 16"/>
             <wp:cNvGraphicFramePr>
               <a:graphicFrameLocks xmlns:a="http://schemas.openxmlformats.org/drawingml/2006/main" noChangeAspect="1"/>
             </wp:cNvGraphicFramePr>
@@ -1886,7 +1925,7 @@
                   <pic:spPr>
                     <a:xfrm>
                       <a:off x="0" y="0"/>
-                      <a:ext cx="5478780" cy="266700"/>
+                      <a:ext cx="5972810" cy="768985"/>
                     </a:xfrm>
                     <a:prstGeom prst="rect">
                       <a:avLst/>
@@ -1899,15 +1938,18 @@
         </w:drawing>
       </w:r>
       <w:r>
+        <w:br/>
+      </w:r>
+      <w:r>
         <w:rPr>
           <w:noProof/>
           <w:lang w:eastAsia="pl-PL"/>
         </w:rPr>
         <w:drawing>
-          <wp:inline distT="0" distB="0" distL="0" distR="0" wp14:anchorId="5342470E" wp14:editId="30ACB995">
-            <wp:extent cx="5244998" cy="474466"/>
-            <wp:effectExtent l="0" t="0" r="0" b="1905"/>
-            <wp:docPr id="13" name="Picture 13"/>
+          <wp:inline distT="0" distB="0" distL="0" distR="0" wp14:anchorId="7197195B" wp14:editId="3D270018">
+            <wp:extent cx="5972810" cy="909320"/>
+            <wp:effectExtent l="0" t="0" r="8890" b="5080"/>
+            <wp:docPr id="17" name="Picture 17"/>
             <wp:cNvGraphicFramePr>
               <a:graphicFrameLocks xmlns:a="http://schemas.openxmlformats.org/drawingml/2006/main" noChangeAspect="1"/>
             </wp:cNvGraphicFramePr>
@@ -1927,6 +1969,156 @@
                   <pic:spPr>
                     <a:xfrm>
                       <a:off x="0" y="0"/>
+                      <a:ext cx="5972810" cy="909320"/>
+                    </a:xfrm>
+                    <a:prstGeom prst="rect">
+                      <a:avLst/>
+                    </a:prstGeom>
+                  </pic:spPr>
+                </pic:pic>
+              </a:graphicData>
+            </a:graphic>
+          </wp:inline>
+        </w:drawing>
+      </w:r>
+    </w:p>
+    <w:p>
+      <w:pPr>
+        <w:pStyle w:val="BodyText"/>
+      </w:pPr>
+      <w:r>
+        <w:lastRenderedPageBreak/>
+        <w:t>Utworzenie klasy, która reprezentowala m</w:t>
+      </w:r>
+      <w:r>
+        <w:t>rówkę, tworząc spójną całość i nierozerwalność zmiennych x oraz y kluczowych do zdefiniowania obiektu mrówka.</w:t>
+      </w:r>
+    </w:p>
+    <w:p>
+      <w:pPr>
+        <w:jc w:val="center"/>
+      </w:pPr>
+      <w:r>
+        <w:rPr>
+          <w:noProof/>
+          <w:lang w:eastAsia="pl-PL"/>
+        </w:rPr>
+        <w:drawing>
+          <wp:inline distT="0" distB="0" distL="0" distR="0" wp14:anchorId="30868545" wp14:editId="33B387D3">
+            <wp:extent cx="5237683" cy="1470071"/>
+            <wp:effectExtent l="0" t="0" r="1270" b="0"/>
+            <wp:docPr id="14" name="Picture 14"/>
+            <wp:cNvGraphicFramePr>
+              <a:graphicFrameLocks xmlns:a="http://schemas.openxmlformats.org/drawingml/2006/main" noChangeAspect="1"/>
+            </wp:cNvGraphicFramePr>
+            <a:graphic xmlns:a="http://schemas.openxmlformats.org/drawingml/2006/main">
+              <a:graphicData uri="http://schemas.openxmlformats.org/drawingml/2006/picture">
+                <pic:pic xmlns:pic="http://schemas.openxmlformats.org/drawingml/2006/picture">
+                  <pic:nvPicPr>
+                    <pic:cNvPr id="0" name=""/>
+                    <pic:cNvPicPr/>
+                  </pic:nvPicPr>
+                  <pic:blipFill>
+                    <a:blip r:embed="rId23"/>
+                    <a:stretch>
+                      <a:fillRect/>
+                    </a:stretch>
+                  </pic:blipFill>
+                  <pic:spPr>
+                    <a:xfrm>
+                      <a:off x="0" y="0"/>
+                      <a:ext cx="5250841" cy="1473764"/>
+                    </a:xfrm>
+                    <a:prstGeom prst="rect">
+                      <a:avLst/>
+                    </a:prstGeom>
+                  </pic:spPr>
+                </pic:pic>
+              </a:graphicData>
+            </a:graphic>
+          </wp:inline>
+        </w:drawing>
+      </w:r>
+    </w:p>
+    <w:p>
+      <w:pPr>
+        <w:jc w:val="center"/>
+      </w:pPr>
+    </w:p>
+    <w:p>
+      <w:pPr>
+        <w:jc w:val="center"/>
+      </w:pPr>
+      <w:r>
+        <w:rPr>
+          <w:noProof/>
+          <w:lang w:eastAsia="pl-PL"/>
+        </w:rPr>
+        <w:drawing>
+          <wp:inline distT="0" distB="0" distL="0" distR="0" wp14:anchorId="58E4018A" wp14:editId="3E1C003F">
+            <wp:extent cx="5259629" cy="256032"/>
+            <wp:effectExtent l="0" t="0" r="0" b="0"/>
+            <wp:docPr id="12" name="Picture 12"/>
+            <wp:cNvGraphicFramePr>
+              <a:graphicFrameLocks xmlns:a="http://schemas.openxmlformats.org/drawingml/2006/main" noChangeAspect="1"/>
+            </wp:cNvGraphicFramePr>
+            <a:graphic xmlns:a="http://schemas.openxmlformats.org/drawingml/2006/main">
+              <a:graphicData uri="http://schemas.openxmlformats.org/drawingml/2006/picture">
+                <pic:pic xmlns:pic="http://schemas.openxmlformats.org/drawingml/2006/picture">
+                  <pic:nvPicPr>
+                    <pic:cNvPr id="0" name=""/>
+                    <pic:cNvPicPr/>
+                  </pic:nvPicPr>
+                  <pic:blipFill>
+                    <a:blip r:embed="rId24"/>
+                    <a:stretch>
+                      <a:fillRect/>
+                    </a:stretch>
+                  </pic:blipFill>
+                  <pic:spPr>
+                    <a:xfrm>
+                      <a:off x="0" y="0"/>
+                      <a:ext cx="5478780" cy="266700"/>
+                    </a:xfrm>
+                    <a:prstGeom prst="rect">
+                      <a:avLst/>
+                    </a:prstGeom>
+                  </pic:spPr>
+                </pic:pic>
+              </a:graphicData>
+            </a:graphic>
+          </wp:inline>
+        </w:drawing>
+      </w:r>
+      <w:r>
+        <w:rPr>
+          <w:noProof/>
+          <w:lang w:eastAsia="pl-PL"/>
+        </w:rPr>
+        <w:drawing>
+          <wp:inline distT="0" distB="0" distL="0" distR="0" wp14:anchorId="5342470E" wp14:editId="30ACB995">
+            <wp:extent cx="5244998" cy="474466"/>
+            <wp:effectExtent l="0" t="0" r="0" b="1905"/>
+            <wp:docPr id="13" name="Picture 13"/>
+            <wp:cNvGraphicFramePr>
+              <a:graphicFrameLocks xmlns:a="http://schemas.openxmlformats.org/drawingml/2006/main" noChangeAspect="1"/>
+            </wp:cNvGraphicFramePr>
+            <a:graphic xmlns:a="http://schemas.openxmlformats.org/drawingml/2006/main">
+              <a:graphicData uri="http://schemas.openxmlformats.org/drawingml/2006/picture">
+                <pic:pic xmlns:pic="http://schemas.openxmlformats.org/drawingml/2006/picture">
+                  <pic:nvPicPr>
+                    <pic:cNvPr id="0" name=""/>
+                    <pic:cNvPicPr/>
+                  </pic:nvPicPr>
+                  <pic:blipFill>
+                    <a:blip r:embed="rId25"/>
+                    <a:stretch>
+                      <a:fillRect/>
+                    </a:stretch>
+                  </pic:blipFill>
+                  <pic:spPr>
+                    <a:xfrm>
+                      <a:off x="0" y="0"/>
                       <a:ext cx="5242790" cy="474266"/>
                     </a:xfrm>
                     <a:prstGeom prst="rect">
@@ -1939,8 +2131,6 @@
           </wp:inline>
         </w:drawing>
       </w:r>
-      <w:bookmarkStart w:id="0" w:name="_GoBack"/>
-      <w:bookmarkEnd w:id="0"/>
     </w:p>
     <w:p>
       <w:pPr>
@@ -1968,11 +2158,16 @@
       </w:r>
       <w:r>
         <w:tab/>
-        <w:t>Dzięki projektowi w którym skupialiśmy się na poprawie kodu w oparciu o  clean code nauczyliśmy się wielu ciekawych narzędzi jak i idącej za tym wiedzy. Niektóre ostrzeżenia komunikowane przez narzedzia do refactoringu nie były dla nas oczywiste. Samo zagadnienie pisania czystego kodu okazało się bardzo rozległe i pełne ciekawych informacji. Bez wątpienia wyciągnęliśmy z tego wiele doświadczenia które posłuży nam w przyszłości.</w:t>
+        <w:t>Dzięki projektowi w którym skupialiśmy się na poprawie kodu w oparciu o  clean code nauczyliśmy się wielu ciekawych narzędzi jak i idącej za tym wiedzy. Niektóre ostrzeżenia komunikowane przez narzedzia do refactoringu nie były dla nas oczywiste. Samo zagadnienie pisania czystego kodu okazało się bardzo rozległe i pełne ciekawych informacji. Bez wątpie</w:t>
+      </w:r>
+      <w:bookmarkStart w:id="0" w:name="_GoBack"/>
+      <w:bookmarkEnd w:id="0"/>
+      <w:r>
+        <w:t>nia wyciągnęliśmy z tego wiele doświadczenia które posłuży nam w przyszłości.</w:t>
       </w:r>
     </w:p>
     <w:sectPr>
-      <w:footerReference w:type="default" r:id="rId23"/>
+      <w:footerReference w:type="default" r:id="rId26"/>
       <w:pgSz w:w="11906" w:h="16838"/>
       <w:pgMar w:top="720" w:right="720" w:bottom="720" w:left="720" w:header="708" w:footer="708" w:gutter="0"/>
       <w:cols w:space="708"/>
@@ -2041,7 +2236,7 @@
           <w:rPr>
             <w:noProof/>
           </w:rPr>
-          <w:t>4</w:t>
+          <w:t>5</w:t>
         </w:r>
         <w:r>
           <w:rPr>
@@ -6484,7 +6679,7 @@
 </file>
 
 <file path=customXml/itemProps1.xml><?xml version="1.0" encoding="utf-8"?>
-<ds:datastoreItem xmlns:ds="http://schemas.openxmlformats.org/officeDocument/2006/customXml" ds:itemID="{5F41499D-F21A-4732-B44D-C64D1D06E22F}">
+<ds:datastoreItem xmlns:ds="http://schemas.openxmlformats.org/officeDocument/2006/customXml" ds:itemID="{DA653843-56EF-47D1-BE39-70E69FDAF42C}">
   <ds:schemaRefs>
     <ds:schemaRef ds:uri="http://schemas.openxmlformats.org/officeDocument/2006/bibliography"/>
   </ds:schemaRefs>

</xml_diff>

<commit_message>
solid + generating pdf
</commit_message>
<xml_diff>
--- a/sprawozdanie.docx
+++ b/sprawozdanie.docx
@@ -460,7 +460,11 @@
         <w:t>by idealny do rozpoczęcia procesu refaktoringu.</w:t>
       </w:r>
     </w:p>
-    <w:p/>
+    <w:p>
+      <w:pPr>
+        <w:pStyle w:val="Heading2"/>
+      </w:pPr>
+    </w:p>
     <w:p>
       <w:pPr>
         <w:pStyle w:val="Heading2"/>
@@ -480,6 +484,8 @@
       </w:r>
       <w:r>
         <w:br/>
+      </w:r>
+      <w:r>
         <w:t xml:space="preserve"> </w:t>
       </w:r>
       <w:r>
@@ -2141,8 +2147,6 @@
       <w:pPr>
         <w:jc w:val="center"/>
       </w:pPr>
-      <w:bookmarkStart w:id="0" w:name="_GoBack"/>
-      <w:bookmarkEnd w:id="0"/>
     </w:p>
     <w:p>
       <w:pPr>
@@ -2245,6 +2249,225 @@
         </w:numPr>
       </w:pPr>
       <w:r>
+        <w:t>Zasady SOLID:</w:t>
+      </w:r>
+    </w:p>
+    <w:p>
+      <w:pPr>
+        <w:jc w:val="center"/>
+      </w:pPr>
+      <w:r>
+        <w:rPr>
+          <w:noProof/>
+          <w:lang w:eastAsia="pl-PL"/>
+        </w:rPr>
+        <w:drawing>
+          <wp:inline distT="0" distB="0" distL="0" distR="0" wp14:anchorId="3C5A7B59" wp14:editId="66D9A8F2">
+            <wp:extent cx="5595210" cy="1193280"/>
+            <wp:effectExtent l="0" t="0" r="5715" b="6985"/>
+            <wp:docPr id="18" name="Picture 18"/>
+            <wp:cNvGraphicFramePr>
+              <a:graphicFrameLocks xmlns:a="http://schemas.openxmlformats.org/drawingml/2006/main" noChangeAspect="1"/>
+            </wp:cNvGraphicFramePr>
+            <a:graphic xmlns:a="http://schemas.openxmlformats.org/drawingml/2006/main">
+              <a:graphicData uri="http://schemas.openxmlformats.org/drawingml/2006/picture">
+                <pic:pic xmlns:pic="http://schemas.openxmlformats.org/drawingml/2006/picture">
+                  <pic:nvPicPr>
+                    <pic:cNvPr id="0" name=""/>
+                    <pic:cNvPicPr/>
+                  </pic:nvPicPr>
+                  <pic:blipFill>
+                    <a:blip r:embed="rId26"/>
+                    <a:stretch>
+                      <a:fillRect/>
+                    </a:stretch>
+                  </pic:blipFill>
+                  <pic:spPr>
+                    <a:xfrm>
+                      <a:off x="0" y="0"/>
+                      <a:ext cx="5599452" cy="1194185"/>
+                    </a:xfrm>
+                    <a:prstGeom prst="rect">
+                      <a:avLst/>
+                    </a:prstGeom>
+                  </pic:spPr>
+                </pic:pic>
+              </a:graphicData>
+            </a:graphic>
+          </wp:inline>
+        </w:drawing>
+      </w:r>
+    </w:p>
+    <w:p/>
+    <w:p>
+      <w:r>
+        <w:rPr>
+          <w:b/>
+          <w:sz w:val="28"/>
+          <w:szCs w:val="28"/>
+        </w:rPr>
+        <w:t>S</w:t>
+      </w:r>
+      <w:r>
+        <w:t xml:space="preserve"> -  single responsibility principle – </w:t>
+      </w:r>
+      <w:r>
+        <w:t xml:space="preserve"> przy refaktorze klasy Main, która na początku zawierał</w:t>
+      </w:r>
+      <w:r>
+        <w:t>a ca</w:t>
+      </w:r>
+      <w:r>
+        <w:t>ł</w:t>
+      </w:r>
+      <w:r>
+        <w:t>y kod kierowali</w:t>
+      </w:r>
+      <w:r>
+        <w:t>śmy się tą zasadą I stworzyliśmy osobne klasy które dzielą</w:t>
+      </w:r>
+      <w:r>
+        <w:t xml:space="preserve"> funkcje programu.</w:t>
+      </w:r>
+    </w:p>
+    <w:p>
+      <w:r>
+        <w:rPr>
+          <w:b/>
+          <w:sz w:val="24"/>
+          <w:szCs w:val="24"/>
+        </w:rPr>
+        <w:t>O</w:t>
+      </w:r>
+      <w:r>
+        <w:t xml:space="preserve"> – open/close princ</w:t>
+      </w:r>
+      <w:r>
+        <w:t>iple  - Ponownie utworzenie odrę</w:t>
+      </w:r>
+      <w:r>
+        <w:t>bnej klasy Game, która przy konstukc</w:t>
+      </w:r>
+      <w:r>
+        <w:t>ji przyjmuje jako parametr ilość mrówek biorących udział</w:t>
+      </w:r>
+      <w:r>
+        <w:t xml:space="preserve"> w grze o</w:t>
+      </w:r>
+      <w:r>
+        <w:t>dnosi się do tej zasady. Rownież dzięki wyodrę</w:t>
+      </w:r>
+      <w:r>
+        <w:t xml:space="preserve">bnieniu metod </w:t>
+      </w:r>
+      <w:r>
+        <w:lastRenderedPageBreak/>
+        <w:t>spelniających daną</w:t>
+      </w:r>
+      <w:r>
+        <w:t xml:space="preserve"> funkcjon</w:t>
+      </w:r>
+      <w:r>
+        <w:t>alność jak np. sprawdzenie moż</w:t>
+      </w:r>
+      <w:r>
+        <w:t xml:space="preserve">liwego ruchu czy obliczenie </w:t>
+      </w:r>
+      <w:r>
+        <w:t>ś</w:t>
+      </w:r>
+      <w:r>
+        <w:t>redniej zajmowanego pola przez mr</w:t>
+      </w:r>
+      <w:r>
+        <w:t>ó</w:t>
+      </w:r>
+      <w:r>
+        <w:t>wki.</w:t>
+      </w:r>
+    </w:p>
+    <w:p>
+      <w:r>
+        <w:br/>
+      </w:r>
+      <w:r>
+        <w:rPr>
+          <w:b/>
+          <w:sz w:val="24"/>
+          <w:szCs w:val="24"/>
+        </w:rPr>
+        <w:t>L</w:t>
+      </w:r>
+      <w:r>
+        <w:t xml:space="preserve"> –  Liskov substitution principle –  w</w:t>
+      </w:r>
+      <w:r>
+        <w:t xml:space="preserve"> naszym projekcie brak wskazników jak I rownież przykł</w:t>
+      </w:r>
+      <w:r>
+        <w:t>adu dziedziczenia. Jednak dzięki zachowaniu nazewnictwa, prostej struktury klasy oraz jej funkcjonalnosci dziedziczenie po istniejacych klasa jest mo</w:t>
+      </w:r>
+      <w:r>
+        <w:t>ż</w:t>
+      </w:r>
+      <w:bookmarkStart w:id="0" w:name="_GoBack"/>
+      <w:bookmarkEnd w:id="0"/>
+      <w:r>
+        <w:t>liwe.</w:t>
+      </w:r>
+    </w:p>
+    <w:p>
+      <w:r>
+        <w:rPr>
+          <w:b/>
+          <w:sz w:val="24"/>
+          <w:szCs w:val="24"/>
+        </w:rPr>
+        <w:t>I</w:t>
+      </w:r>
+      <w:r>
+        <w:t xml:space="preserve"> - Interface segregation principle – W naszym proj</w:t>
+      </w:r>
+      <w:r>
+        <w:t>ekcie również brakuje interfejsów. Jednak zasada ta ogólniej mówi o dostarczeniu wszyskich możliwych funkcjonalności oraz moż</w:t>
+      </w:r>
+      <w:r>
+        <w:t>liwosci d</w:t>
+      </w:r>
+      <w:r>
+        <w:t>ostępu do nich jednostkowo, aniż</w:t>
+      </w:r>
+      <w:r>
+        <w:t>eli stworzeniu jednej rzeczy gen</w:t>
+      </w:r>
+      <w:r>
+        <w:t>eralnej. Jako przykład może posł</w:t>
+      </w:r>
+      <w:r>
+        <w:t>uzy</w:t>
+      </w:r>
+      <w:r>
+        <w:t>ć</w:t>
+      </w:r>
+      <w:r>
+        <w:t xml:space="preserve"> znowu klasa Main zre</w:t>
+      </w:r>
+      <w:r>
+        <w:t>faktoryzwana na mniejsze, pelnią</w:t>
+      </w:r>
+      <w:r>
+        <w:t>ce swoje funkcjonalnosci jednostkowo.</w:t>
+      </w:r>
+    </w:p>
+    <w:p>
+      <w:pPr>
+        <w:pStyle w:val="Heading3"/>
+        <w:numPr>
+          <w:ilvl w:val="0"/>
+          <w:numId w:val="2"/>
+        </w:numPr>
+      </w:pPr>
+      <w:r>
         <w:t>Podsumowanie</w:t>
       </w:r>
     </w:p>
@@ -2261,7 +2484,7 @@
       </w:r>
     </w:p>
     <w:sectPr>
-      <w:footerReference w:type="default" r:id="rId26"/>
+      <w:footerReference w:type="default" r:id="rId27"/>
       <w:pgSz w:w="11906" w:h="16838"/>
       <w:pgMar w:top="720" w:right="720" w:bottom="720" w:left="720" w:header="708" w:footer="708" w:gutter="0"/>
       <w:cols w:space="708"/>
@@ -2330,7 +2553,7 @@
           <w:rPr>
             <w:noProof/>
           </w:rPr>
-          <w:t>5</w:t>
+          <w:t>6</w:t>
         </w:r>
         <w:r>
           <w:rPr>
@@ -3575,7 +3798,6 @@
   <w:style w:type="character" w:default="1" w:styleId="DefaultParagraphFont">
     <w:name w:val="Default Paragraph Font"/>
     <w:uiPriority w:val="1"/>
-    <w:semiHidden/>
     <w:unhideWhenUsed/>
   </w:style>
   <w:style w:type="table" w:default="1" w:styleId="TableNormal">
@@ -5157,7 +5379,6 @@
   <w:style w:type="character" w:default="1" w:styleId="DefaultParagraphFont">
     <w:name w:val="Default Paragraph Font"/>
     <w:uiPriority w:val="1"/>
-    <w:semiHidden/>
     <w:unhideWhenUsed/>
   </w:style>
   <w:style w:type="table" w:default="1" w:styleId="TableNormal">
@@ -6773,7 +6994,7 @@
 </file>
 
 <file path=customXml/itemProps1.xml><?xml version="1.0" encoding="utf-8"?>
-<ds:datastoreItem xmlns:ds="http://schemas.openxmlformats.org/officeDocument/2006/customXml" ds:itemID="{136BD3A5-CE20-4B32-B7EB-131021F08D71}">
+<ds:datastoreItem xmlns:ds="http://schemas.openxmlformats.org/officeDocument/2006/customXml" ds:itemID="{BCA2A8C3-5BA7-4C99-893A-86890C47916B}">
   <ds:schemaRefs>
     <ds:schemaRef ds:uri="http://schemas.openxmlformats.org/officeDocument/2006/bibliography"/>
   </ds:schemaRefs>

</xml_diff>